<commit_message>
Added puzzles and word problems
Added puzzles and word problems to document along with problem solving
steps.
</commit_message>
<xml_diff>
--- a/ProblemSolving/Ritenour_Keri1_ProblemSolving.docx
+++ b/ProblemSolving/Ritenour_Keri1_ProblemSolving.docx
@@ -4,12 +4,1060 @@
   <w:body>
     <w:p/>
     <w:p>
+      <w:pPr>
+        <w:rPr>
+          <w:sz w:val="24"/>
+        </w:rPr>
+      </w:pPr>
+      <w:r>
+        <w:rPr>
+          <w:b/>
+          <w:sz w:val="24"/>
+        </w:rPr>
+        <w:t>A Cat, a Parrot, and a Bag of Seed</w:t>
+      </w:r>
+      <w:r>
+        <w:rPr>
+          <w:b/>
+          <w:sz w:val="24"/>
+        </w:rPr>
+        <w:t xml:space="preserve">: </w:t>
+      </w:r>
+    </w:p>
+    <w:p>
+      <w:r>
+        <w:t>A man finds himself on a riverb</w:t>
+      </w:r>
+      <w:r>
+        <w:t xml:space="preserve">ank with a cat, a parrot and a bag of seed. He needs to transport all three to the other side of the river </w:t>
+      </w:r>
+      <w:r>
+        <w:t xml:space="preserve">in his </w:t>
+      </w:r>
+      <w:r>
+        <w:t xml:space="preserve">boat. However, the boat has room for only the man himself and on other item (either the cat, parrot or seed). In his absence, the cat could eat the parrot, and the parrot would eat the bag of seed. Show how he can get all the passengers to the other side, without leaving the wrong ones alone together. </w:t>
+      </w:r>
+    </w:p>
+    <w:p/>
+    <w:p>
+      <w:pPr>
+        <w:pStyle w:val="ListParagraph"/>
+        <w:numPr>
+          <w:ilvl w:val="0"/>
+          <w:numId w:val="1"/>
+        </w:numPr>
+        <w:rPr>
+          <w:b/>
+          <w:i/>
+        </w:rPr>
+      </w:pPr>
+      <w:r>
+        <w:rPr>
+          <w:b/>
+          <w:i/>
+        </w:rPr>
+        <w:t>Define the Problem:</w:t>
+      </w:r>
+      <w:r>
+        <w:t xml:space="preserve"> </w:t>
+      </w:r>
+    </w:p>
+    <w:p>
+      <w:pPr>
+        <w:pStyle w:val="ListParagraph"/>
+        <w:numPr>
+          <w:ilvl w:val="1"/>
+          <w:numId w:val="1"/>
+        </w:numPr>
+        <w:rPr>
+          <w:b/>
+          <w:i/>
+        </w:rPr>
+      </w:pPr>
+      <w:r>
+        <w:rPr>
+          <w:b/>
+        </w:rPr>
+        <w:t>What insight can you offer into the problem that is not immediately visible from the word problem alone?</w:t>
+      </w:r>
+    </w:p>
+    <w:p>
+      <w:pPr>
+        <w:pStyle w:val="ListParagraph"/>
+        <w:numPr>
+          <w:ilvl w:val="1"/>
+          <w:numId w:val="1"/>
+        </w:numPr>
+        <w:rPr>
+          <w:b/>
+          <w:i/>
+        </w:rPr>
+      </w:pPr>
+      <w:r>
+        <w:rPr>
+          <w:b/>
+          <w:i/>
+        </w:rPr>
+        <w:t>What is the overall goal?</w:t>
+      </w:r>
+    </w:p>
+    <w:p>
+      <w:pPr>
+        <w:pStyle w:val="ListParagraph"/>
+        <w:numPr>
+          <w:ilvl w:val="0"/>
+          <w:numId w:val="1"/>
+        </w:numPr>
+        <w:rPr>
+          <w:b/>
+          <w:i/>
+        </w:rPr>
+      </w:pPr>
+      <w:r>
+        <w:rPr>
+          <w:b/>
+          <w:i/>
+        </w:rPr>
+        <w:t>Break the problem apart</w:t>
+      </w:r>
+    </w:p>
+    <w:p>
+      <w:pPr>
+        <w:pStyle w:val="ListParagraph"/>
+        <w:numPr>
+          <w:ilvl w:val="1"/>
+          <w:numId w:val="1"/>
+        </w:numPr>
+        <w:rPr>
+          <w:b/>
+          <w:i/>
+        </w:rPr>
+      </w:pPr>
+      <w:r>
+        <w:rPr>
+          <w:b/>
+          <w:i/>
+        </w:rPr>
+        <w:t>What are the constraints?</w:t>
+      </w:r>
+    </w:p>
+    <w:p>
+      <w:pPr>
+        <w:pStyle w:val="ListParagraph"/>
+        <w:numPr>
+          <w:ilvl w:val="1"/>
+          <w:numId w:val="1"/>
+        </w:numPr>
+        <w:rPr>
+          <w:b/>
+          <w:i/>
+        </w:rPr>
+      </w:pPr>
+      <w:r>
+        <w:rPr>
+          <w:b/>
+          <w:i/>
+        </w:rPr>
+        <w:t>What are the sub-goals?</w:t>
+      </w:r>
+    </w:p>
+    <w:p>
+      <w:pPr>
+        <w:pStyle w:val="ListParagraph"/>
+        <w:numPr>
+          <w:ilvl w:val="0"/>
+          <w:numId w:val="1"/>
+        </w:numPr>
+        <w:rPr>
+          <w:b/>
+          <w:i/>
+        </w:rPr>
+      </w:pPr>
+      <w:r>
+        <w:rPr>
+          <w:b/>
+          <w:i/>
+        </w:rPr>
+        <w:t>Identify potential solutions</w:t>
+      </w:r>
+    </w:p>
+    <w:p>
+      <w:pPr>
+        <w:pStyle w:val="ListParagraph"/>
+        <w:numPr>
+          <w:ilvl w:val="1"/>
+          <w:numId w:val="1"/>
+        </w:numPr>
+        <w:rPr>
+          <w:b/>
+          <w:i/>
+        </w:rPr>
+      </w:pPr>
+      <w:r>
+        <w:rPr>
+          <w:b/>
+          <w:i/>
+        </w:rPr>
+        <w:t>For each of the sub-problems you’ve discussed in #2, what is a possible solution?</w:t>
+      </w:r>
+    </w:p>
+    <w:p>
+      <w:pPr>
+        <w:pStyle w:val="ListParagraph"/>
+        <w:numPr>
+          <w:ilvl w:val="0"/>
+          <w:numId w:val="1"/>
+        </w:numPr>
+        <w:rPr>
+          <w:b/>
+          <w:i/>
+        </w:rPr>
+      </w:pPr>
+      <w:r>
+        <w:rPr>
+          <w:b/>
+          <w:i/>
+        </w:rPr>
+        <w:t>Evaluate each potential solution</w:t>
+      </w:r>
+    </w:p>
+    <w:p>
+      <w:pPr>
+        <w:pStyle w:val="ListParagraph"/>
+        <w:numPr>
+          <w:ilvl w:val="1"/>
+          <w:numId w:val="1"/>
+        </w:numPr>
+        <w:rPr>
+          <w:b/>
+          <w:i/>
+        </w:rPr>
+      </w:pPr>
+      <w:r>
+        <w:rPr>
+          <w:b/>
+          <w:i/>
+        </w:rPr>
+        <w:t>Does each solution meet the goals?</w:t>
+      </w:r>
+    </w:p>
+    <w:p>
+      <w:pPr>
+        <w:pStyle w:val="ListParagraph"/>
+        <w:numPr>
+          <w:ilvl w:val="1"/>
+          <w:numId w:val="1"/>
+        </w:numPr>
+        <w:rPr>
+          <w:b/>
+          <w:i/>
+        </w:rPr>
+      </w:pPr>
+      <w:r>
+        <w:rPr>
+          <w:b/>
+          <w:i/>
+        </w:rPr>
+        <w:t>Will each solution work for ALL cases?</w:t>
+      </w:r>
+    </w:p>
+    <w:p>
+      <w:pPr>
+        <w:pStyle w:val="ListParagraph"/>
+        <w:numPr>
+          <w:ilvl w:val="0"/>
+          <w:numId w:val="1"/>
+        </w:numPr>
+        <w:rPr>
+          <w:b/>
+          <w:i/>
+        </w:rPr>
+      </w:pPr>
+      <w:r>
+        <w:rPr>
+          <w:b/>
+          <w:i/>
+        </w:rPr>
+        <w:t>Choose a solution and develop a plan to implement it.</w:t>
+      </w:r>
+    </w:p>
+    <w:p>
+      <w:pPr>
+        <w:pStyle w:val="ListParagraph"/>
+        <w:numPr>
+          <w:ilvl w:val="1"/>
+          <w:numId w:val="1"/>
+        </w:numPr>
+        <w:rPr>
+          <w:b/>
+          <w:i/>
+        </w:rPr>
+      </w:pPr>
+      <w:r>
+        <w:rPr>
+          <w:b/>
+          <w:i/>
+        </w:rPr>
+        <w:t>Explain the solution in full.</w:t>
+      </w:r>
+    </w:p>
+    <w:p>
+      <w:pPr>
+        <w:pStyle w:val="ListParagraph"/>
+        <w:numPr>
+          <w:ilvl w:val="1"/>
+          <w:numId w:val="1"/>
+        </w:numPr>
+        <w:rPr>
+          <w:b/>
+          <w:i/>
+        </w:rPr>
+      </w:pPr>
+      <w:r>
+        <w:rPr>
+          <w:b/>
+          <w:i/>
+        </w:rPr>
+        <w:t xml:space="preserve">Describe some test cases you tried out to make sure it works. </w:t>
+      </w:r>
+    </w:p>
+    <w:p>
+      <w:pPr>
+        <w:ind w:left="360"/>
+        <w:rPr>
+          <w:b/>
+          <w:i/>
+        </w:rPr>
+      </w:pPr>
+    </w:p>
+    <w:p>
+      <w:pPr>
+        <w:ind w:left="360"/>
+        <w:rPr>
+          <w:b/>
+          <w:i/>
+        </w:rPr>
+      </w:pPr>
+    </w:p>
+    <w:p>
+      <w:pPr>
+        <w:ind w:left="360"/>
+        <w:rPr>
+          <w:b/>
+          <w:sz w:val="24"/>
+        </w:rPr>
+      </w:pPr>
+      <w:r>
+        <w:rPr>
+          <w:b/>
+          <w:sz w:val="24"/>
+        </w:rPr>
+        <w:t>Socks in the Dark:</w:t>
+      </w:r>
+    </w:p>
+    <w:p>
+      <w:pPr>
+        <w:ind w:left="360"/>
+      </w:pPr>
+      <w:r>
+        <w:t xml:space="preserve">There are 20 socks in a drawer: 5 pairs of black socks, 3 pairs of brown and 2 pairs of white. You select the socks in the dark and can check them only after a selection has been made. What is the smallest number of socks you need to select to guarantee getting the </w:t>
+      </w:r>
+      <w:r>
+        <w:t>following:</w:t>
+      </w:r>
+    </w:p>
+    <w:p>
+      <w:pPr>
+        <w:pStyle w:val="ListParagraph"/>
+        <w:numPr>
+          <w:ilvl w:val="0"/>
+          <w:numId w:val="5"/>
+        </w:numPr>
+      </w:pPr>
+      <w:r>
+        <w:t>At least one matching pair</w:t>
+      </w:r>
+    </w:p>
+    <w:p>
+      <w:pPr>
+        <w:pStyle w:val="ListParagraph"/>
+        <w:numPr>
+          <w:ilvl w:val="0"/>
+          <w:numId w:val="5"/>
+        </w:numPr>
+      </w:pPr>
+      <w:r>
+        <w:t>At least one matching pair of each color.</w:t>
+      </w:r>
+    </w:p>
+    <w:p>
+      <w:pPr>
+        <w:rPr>
+          <w:sz w:val="24"/>
+        </w:rPr>
+      </w:pPr>
+    </w:p>
+    <w:p>
+      <w:pPr>
+        <w:pStyle w:val="ListParagraph"/>
+        <w:numPr>
+          <w:ilvl w:val="0"/>
+          <w:numId w:val="2"/>
+        </w:numPr>
+        <w:rPr>
+          <w:b/>
+          <w:i/>
+        </w:rPr>
+      </w:pPr>
+      <w:r>
+        <w:rPr>
+          <w:b/>
+          <w:i/>
+        </w:rPr>
+        <w:t>Define the Problem:</w:t>
+      </w:r>
+      <w:r>
+        <w:t xml:space="preserve"> </w:t>
+      </w:r>
+    </w:p>
+    <w:p>
+      <w:pPr>
+        <w:pStyle w:val="ListParagraph"/>
+        <w:numPr>
+          <w:ilvl w:val="1"/>
+          <w:numId w:val="2"/>
+        </w:numPr>
+        <w:rPr>
+          <w:b/>
+          <w:i/>
+        </w:rPr>
+      </w:pPr>
+      <w:r>
+        <w:rPr>
+          <w:b/>
+        </w:rPr>
+        <w:t>What insight can you offer into the problem that is not immediately visible from the word problem alone?</w:t>
+      </w:r>
+    </w:p>
+    <w:p>
+      <w:pPr>
+        <w:pStyle w:val="ListParagraph"/>
+        <w:numPr>
+          <w:ilvl w:val="1"/>
+          <w:numId w:val="2"/>
+        </w:numPr>
+        <w:rPr>
+          <w:b/>
+          <w:i/>
+        </w:rPr>
+      </w:pPr>
+      <w:r>
+        <w:rPr>
+          <w:b/>
+          <w:i/>
+        </w:rPr>
+        <w:t>What is the overall goal?</w:t>
+      </w:r>
+    </w:p>
+    <w:p>
+      <w:pPr>
+        <w:pStyle w:val="ListParagraph"/>
+        <w:numPr>
+          <w:ilvl w:val="0"/>
+          <w:numId w:val="2"/>
+        </w:numPr>
+        <w:rPr>
+          <w:b/>
+          <w:i/>
+        </w:rPr>
+      </w:pPr>
+      <w:r>
+        <w:rPr>
+          <w:b/>
+          <w:i/>
+        </w:rPr>
+        <w:t>Break the problem apart</w:t>
+      </w:r>
+    </w:p>
+    <w:p>
+      <w:pPr>
+        <w:pStyle w:val="ListParagraph"/>
+        <w:numPr>
+          <w:ilvl w:val="1"/>
+          <w:numId w:val="2"/>
+        </w:numPr>
+        <w:rPr>
+          <w:b/>
+          <w:i/>
+        </w:rPr>
+      </w:pPr>
+      <w:r>
+        <w:rPr>
+          <w:b/>
+          <w:i/>
+        </w:rPr>
+        <w:t>What are the constraints?</w:t>
+      </w:r>
+    </w:p>
+    <w:p>
+      <w:pPr>
+        <w:pStyle w:val="ListParagraph"/>
+        <w:numPr>
+          <w:ilvl w:val="1"/>
+          <w:numId w:val="2"/>
+        </w:numPr>
+        <w:rPr>
+          <w:b/>
+          <w:i/>
+        </w:rPr>
+      </w:pPr>
+      <w:r>
+        <w:rPr>
+          <w:b/>
+          <w:i/>
+        </w:rPr>
+        <w:t>What are the sub-goals?</w:t>
+      </w:r>
+    </w:p>
+    <w:p>
+      <w:pPr>
+        <w:pStyle w:val="ListParagraph"/>
+        <w:numPr>
+          <w:ilvl w:val="0"/>
+          <w:numId w:val="2"/>
+        </w:numPr>
+        <w:rPr>
+          <w:b/>
+          <w:i/>
+        </w:rPr>
+      </w:pPr>
+      <w:r>
+        <w:rPr>
+          <w:b/>
+          <w:i/>
+        </w:rPr>
+        <w:t>Identify potential solutions</w:t>
+      </w:r>
+    </w:p>
+    <w:p>
+      <w:pPr>
+        <w:pStyle w:val="ListParagraph"/>
+        <w:numPr>
+          <w:ilvl w:val="1"/>
+          <w:numId w:val="2"/>
+        </w:numPr>
+        <w:rPr>
+          <w:b/>
+          <w:i/>
+        </w:rPr>
+      </w:pPr>
+      <w:r>
+        <w:rPr>
+          <w:b/>
+          <w:i/>
+        </w:rPr>
+        <w:t>For each of the sub-problems you’ve discussed in #2, what is a possible solution?</w:t>
+      </w:r>
+    </w:p>
+    <w:p>
+      <w:pPr>
+        <w:pStyle w:val="ListParagraph"/>
+        <w:numPr>
+          <w:ilvl w:val="0"/>
+          <w:numId w:val="2"/>
+        </w:numPr>
+        <w:rPr>
+          <w:b/>
+          <w:i/>
+        </w:rPr>
+      </w:pPr>
+      <w:r>
+        <w:rPr>
+          <w:b/>
+          <w:i/>
+        </w:rPr>
+        <w:t>Evaluate each potential solution</w:t>
+      </w:r>
+    </w:p>
+    <w:p>
+      <w:pPr>
+        <w:pStyle w:val="ListParagraph"/>
+        <w:numPr>
+          <w:ilvl w:val="1"/>
+          <w:numId w:val="2"/>
+        </w:numPr>
+        <w:rPr>
+          <w:b/>
+          <w:i/>
+        </w:rPr>
+      </w:pPr>
+      <w:r>
+        <w:rPr>
+          <w:b/>
+          <w:i/>
+        </w:rPr>
+        <w:t>Does each solution meet the goals?</w:t>
+      </w:r>
+    </w:p>
+    <w:p>
+      <w:pPr>
+        <w:pStyle w:val="ListParagraph"/>
+        <w:numPr>
+          <w:ilvl w:val="1"/>
+          <w:numId w:val="2"/>
+        </w:numPr>
+        <w:rPr>
+          <w:b/>
+          <w:i/>
+        </w:rPr>
+      </w:pPr>
+      <w:r>
+        <w:rPr>
+          <w:b/>
+          <w:i/>
+        </w:rPr>
+        <w:t>Will each solution work for ALL cases?</w:t>
+      </w:r>
+    </w:p>
+    <w:p>
+      <w:pPr>
+        <w:pStyle w:val="ListParagraph"/>
+        <w:numPr>
+          <w:ilvl w:val="0"/>
+          <w:numId w:val="2"/>
+        </w:numPr>
+        <w:rPr>
+          <w:b/>
+          <w:i/>
+        </w:rPr>
+      </w:pPr>
+      <w:r>
+        <w:rPr>
+          <w:b/>
+          <w:i/>
+        </w:rPr>
+        <w:lastRenderedPageBreak/>
+        <w:t>Choose a solution and develop a plan to implement it.</w:t>
+      </w:r>
+    </w:p>
+    <w:p>
+      <w:pPr>
+        <w:pStyle w:val="ListParagraph"/>
+        <w:numPr>
+          <w:ilvl w:val="1"/>
+          <w:numId w:val="2"/>
+        </w:numPr>
+        <w:rPr>
+          <w:b/>
+          <w:i/>
+        </w:rPr>
+      </w:pPr>
+      <w:r>
+        <w:rPr>
+          <w:b/>
+          <w:i/>
+        </w:rPr>
+        <w:t>Explain the solution in full.</w:t>
+      </w:r>
+    </w:p>
+    <w:p>
+      <w:pPr>
+        <w:pStyle w:val="ListParagraph"/>
+        <w:numPr>
+          <w:ilvl w:val="1"/>
+          <w:numId w:val="2"/>
+        </w:numPr>
+        <w:rPr>
+          <w:b/>
+          <w:i/>
+        </w:rPr>
+      </w:pPr>
+      <w:r>
+        <w:rPr>
+          <w:b/>
+          <w:i/>
+        </w:rPr>
+        <w:t xml:space="preserve">Describe some test cases you tried out to make sure it works. </w:t>
+      </w:r>
+    </w:p>
+    <w:p>
+      <w:pPr>
+        <w:ind w:left="360"/>
+        <w:rPr>
+          <w:b/>
+          <w:sz w:val="24"/>
+        </w:rPr>
+      </w:pPr>
+    </w:p>
+    <w:p>
+      <w:pPr>
+        <w:ind w:left="360"/>
+        <w:rPr>
+          <w:b/>
+          <w:sz w:val="24"/>
+        </w:rPr>
+      </w:pPr>
+      <w:r>
+        <w:rPr>
+          <w:b/>
+          <w:sz w:val="24"/>
+        </w:rPr>
+        <w:t>Predicting Fingers:</w:t>
+      </w:r>
+    </w:p>
+    <w:p>
+      <w:pPr>
+        <w:ind w:left="360"/>
+      </w:pPr>
+      <w:r>
+        <w:t>A little girl counts using the fingers of her left hand as follows: She starts by calling her thumb 1, the first finger 2, middle finger 3, ring finger 4, and little finger 5. Then she reverses direction, calling the ring finger 6, middle finger 7, first finger 8 and thumb 9, after which she calls her first finger 10 and so on. If she continues to count in this manner, on which finger will she stop?</w:t>
+      </w:r>
+    </w:p>
+    <w:p>
+      <w:pPr>
+        <w:pStyle w:val="ListParagraph"/>
+        <w:numPr>
+          <w:ilvl w:val="0"/>
+          <w:numId w:val="6"/>
+        </w:numPr>
+      </w:pPr>
+      <w:r>
+        <w:t>What if the girl counts from 1 to 100</w:t>
+      </w:r>
+    </w:p>
+    <w:p>
+      <w:pPr>
+        <w:pStyle w:val="ListParagraph"/>
+        <w:numPr>
+          <w:ilvl w:val="0"/>
+          <w:numId w:val="6"/>
+        </w:numPr>
+      </w:pPr>
+      <w:r>
+        <w:t>What if the gir</w:t>
+      </w:r>
+      <w:r>
+        <w:t>l</w:t>
+      </w:r>
       <w:bookmarkStart w:id="0" w:name="_GoBack"/>
       <w:bookmarkEnd w:id="0"/>
+      <w:r>
+        <w:t xml:space="preserve"> counts from 1 to 100</w:t>
+      </w:r>
+    </w:p>
+    <w:p>
+      <w:pPr>
+        <w:pStyle w:val="ListParagraph"/>
+        <w:numPr>
+          <w:ilvl w:val="0"/>
+          <w:numId w:val="6"/>
+        </w:numPr>
+      </w:pPr>
+      <w:r>
+        <w:t>What if the girl counts from 1 to 1000</w:t>
+      </w:r>
+    </w:p>
+    <w:p>
+      <w:pPr>
+        <w:rPr>
+          <w:sz w:val="24"/>
+        </w:rPr>
+      </w:pPr>
+    </w:p>
+    <w:p>
+      <w:pPr>
+        <w:pStyle w:val="ListParagraph"/>
+        <w:numPr>
+          <w:ilvl w:val="0"/>
+          <w:numId w:val="3"/>
+        </w:numPr>
+        <w:rPr>
+          <w:b/>
+          <w:i/>
+        </w:rPr>
+      </w:pPr>
+      <w:r>
+        <w:rPr>
+          <w:b/>
+          <w:i/>
+        </w:rPr>
+        <w:t>Define the Problem:</w:t>
+      </w:r>
+      <w:r>
+        <w:t xml:space="preserve"> </w:t>
+      </w:r>
+    </w:p>
+    <w:p>
+      <w:pPr>
+        <w:pStyle w:val="ListParagraph"/>
+        <w:numPr>
+          <w:ilvl w:val="1"/>
+          <w:numId w:val="3"/>
+        </w:numPr>
+        <w:rPr>
+          <w:b/>
+          <w:i/>
+        </w:rPr>
+      </w:pPr>
+      <w:r>
+        <w:rPr>
+          <w:b/>
+        </w:rPr>
+        <w:t>What insight can you offer into the problem that is not immediately visible from the word problem alone?</w:t>
+      </w:r>
+    </w:p>
+    <w:p>
+      <w:pPr>
+        <w:pStyle w:val="ListParagraph"/>
+        <w:numPr>
+          <w:ilvl w:val="1"/>
+          <w:numId w:val="3"/>
+        </w:numPr>
+        <w:rPr>
+          <w:b/>
+          <w:i/>
+        </w:rPr>
+      </w:pPr>
+      <w:r>
+        <w:rPr>
+          <w:b/>
+          <w:i/>
+        </w:rPr>
+        <w:t>What is the overall goal?</w:t>
+      </w:r>
+    </w:p>
+    <w:p>
+      <w:pPr>
+        <w:pStyle w:val="ListParagraph"/>
+        <w:numPr>
+          <w:ilvl w:val="0"/>
+          <w:numId w:val="3"/>
+        </w:numPr>
+        <w:rPr>
+          <w:b/>
+          <w:i/>
+        </w:rPr>
+      </w:pPr>
+      <w:r>
+        <w:rPr>
+          <w:b/>
+          <w:i/>
+        </w:rPr>
+        <w:t>Break the problem apart</w:t>
+      </w:r>
+    </w:p>
+    <w:p>
+      <w:pPr>
+        <w:pStyle w:val="ListParagraph"/>
+        <w:numPr>
+          <w:ilvl w:val="1"/>
+          <w:numId w:val="3"/>
+        </w:numPr>
+        <w:rPr>
+          <w:b/>
+          <w:i/>
+        </w:rPr>
+      </w:pPr>
+      <w:r>
+        <w:rPr>
+          <w:b/>
+          <w:i/>
+        </w:rPr>
+        <w:t>What are the constraints?</w:t>
+      </w:r>
+    </w:p>
+    <w:p>
+      <w:pPr>
+        <w:pStyle w:val="ListParagraph"/>
+        <w:numPr>
+          <w:ilvl w:val="1"/>
+          <w:numId w:val="3"/>
+        </w:numPr>
+        <w:rPr>
+          <w:b/>
+          <w:i/>
+        </w:rPr>
+      </w:pPr>
+      <w:r>
+        <w:rPr>
+          <w:b/>
+          <w:i/>
+        </w:rPr>
+        <w:t>What are the sub-goals?</w:t>
+      </w:r>
+    </w:p>
+    <w:p>
+      <w:pPr>
+        <w:pStyle w:val="ListParagraph"/>
+        <w:numPr>
+          <w:ilvl w:val="0"/>
+          <w:numId w:val="3"/>
+        </w:numPr>
+        <w:rPr>
+          <w:b/>
+          <w:i/>
+        </w:rPr>
+      </w:pPr>
+      <w:r>
+        <w:rPr>
+          <w:b/>
+          <w:i/>
+        </w:rPr>
+        <w:t>Identify potential solutions</w:t>
+      </w:r>
+    </w:p>
+    <w:p>
+      <w:pPr>
+        <w:pStyle w:val="ListParagraph"/>
+        <w:numPr>
+          <w:ilvl w:val="1"/>
+          <w:numId w:val="3"/>
+        </w:numPr>
+        <w:rPr>
+          <w:b/>
+          <w:i/>
+        </w:rPr>
+      </w:pPr>
+      <w:r>
+        <w:rPr>
+          <w:b/>
+          <w:i/>
+        </w:rPr>
+        <w:t>For each of the sub-problems you’ve discussed in #2, what is a possible solution?</w:t>
+      </w:r>
+    </w:p>
+    <w:p>
+      <w:pPr>
+        <w:pStyle w:val="ListParagraph"/>
+        <w:numPr>
+          <w:ilvl w:val="0"/>
+          <w:numId w:val="3"/>
+        </w:numPr>
+        <w:rPr>
+          <w:b/>
+          <w:i/>
+        </w:rPr>
+      </w:pPr>
+      <w:r>
+        <w:rPr>
+          <w:b/>
+          <w:i/>
+        </w:rPr>
+        <w:t>Evaluate each potential solution</w:t>
+      </w:r>
+    </w:p>
+    <w:p>
+      <w:pPr>
+        <w:pStyle w:val="ListParagraph"/>
+        <w:numPr>
+          <w:ilvl w:val="1"/>
+          <w:numId w:val="3"/>
+        </w:numPr>
+        <w:rPr>
+          <w:b/>
+          <w:i/>
+        </w:rPr>
+      </w:pPr>
+      <w:r>
+        <w:rPr>
+          <w:b/>
+          <w:i/>
+        </w:rPr>
+        <w:t>Does each solution meet the goals?</w:t>
+      </w:r>
+    </w:p>
+    <w:p>
+      <w:pPr>
+        <w:pStyle w:val="ListParagraph"/>
+        <w:numPr>
+          <w:ilvl w:val="1"/>
+          <w:numId w:val="3"/>
+        </w:numPr>
+        <w:rPr>
+          <w:b/>
+          <w:i/>
+        </w:rPr>
+      </w:pPr>
+      <w:r>
+        <w:rPr>
+          <w:b/>
+          <w:i/>
+        </w:rPr>
+        <w:t>Will each solution work for ALL cases?</w:t>
+      </w:r>
+    </w:p>
+    <w:p>
+      <w:pPr>
+        <w:pStyle w:val="ListParagraph"/>
+        <w:numPr>
+          <w:ilvl w:val="0"/>
+          <w:numId w:val="3"/>
+        </w:numPr>
+        <w:rPr>
+          <w:b/>
+          <w:i/>
+        </w:rPr>
+      </w:pPr>
+      <w:r>
+        <w:rPr>
+          <w:b/>
+          <w:i/>
+        </w:rPr>
+        <w:t>Choose a solution and develop a plan to implement it.</w:t>
+      </w:r>
+    </w:p>
+    <w:p>
+      <w:pPr>
+        <w:pStyle w:val="ListParagraph"/>
+        <w:numPr>
+          <w:ilvl w:val="1"/>
+          <w:numId w:val="3"/>
+        </w:numPr>
+        <w:rPr>
+          <w:b/>
+          <w:i/>
+        </w:rPr>
+      </w:pPr>
+      <w:r>
+        <w:rPr>
+          <w:b/>
+          <w:i/>
+        </w:rPr>
+        <w:t>Explain the solution in full.</w:t>
+      </w:r>
+    </w:p>
+    <w:p>
+      <w:pPr>
+        <w:pStyle w:val="ListParagraph"/>
+        <w:numPr>
+          <w:ilvl w:val="1"/>
+          <w:numId w:val="3"/>
+        </w:numPr>
+        <w:rPr>
+          <w:b/>
+          <w:i/>
+        </w:rPr>
+      </w:pPr>
+      <w:r>
+        <w:rPr>
+          <w:b/>
+          <w:i/>
+        </w:rPr>
+        <w:t xml:space="preserve">Describe some test cases you tried out to make sure it works. </w:t>
+      </w:r>
+    </w:p>
+    <w:p>
+      <w:pPr>
+        <w:ind w:left="360"/>
+        <w:rPr>
+          <w:b/>
+          <w:sz w:val="24"/>
+        </w:rPr>
+      </w:pPr>
     </w:p>
     <w:sectPr>
-      <w:headerReference w:type="default" r:id="rId8"/>
-      <w:footerReference w:type="default" r:id="rId9"/>
+      <w:headerReference w:type="default" r:id="rId9"/>
+      <w:footerReference w:type="default" r:id="rId10"/>
       <w:pgSz w:w="12240" w:h="15840"/>
       <w:pgMar w:top="1440" w:right="1800" w:bottom="1440" w:left="1800" w:header="720" w:footer="1080" w:gutter="0"/>
       <w:cols w:space="720"/>
@@ -125,7 +1173,7 @@
         <w:noProof/>
         <w:sz w:val="18"/>
       </w:rPr>
-      <w:t>2</w:t>
+      <w:t>1</w:t>
     </w:r>
     <w:r>
       <w:rPr>
@@ -188,10 +1236,7 @@
       <w:pStyle w:val="Header"/>
     </w:pPr>
     <w:r>
-      <w:t>Problem Solving</w:t>
-    </w:r>
-    <w:r>
-      <w:t xml:space="preserve"> </w:t>
+      <w:t xml:space="preserve">Problem Solving </w:t>
     </w:r>
   </w:p>
   <w:p>
@@ -200,6 +1245,557 @@
     </w:pPr>
   </w:p>
 </w:hdr>
+</file>
+
+<file path=word/numbering.xml><?xml version="1.0" encoding="utf-8"?>
+<w:numbering xmlns:wpc="http://schemas.microsoft.com/office/word/2010/wordprocessingCanvas" xmlns:mo="http://schemas.microsoft.com/office/mac/office/2008/main" xmlns:mc="http://schemas.openxmlformats.org/markup-compatibility/2006" xmlns:mv="urn:schemas-microsoft-com:mac:vml" xmlns:o="urn:schemas-microsoft-com:office:office" xmlns:r="http://schemas.openxmlformats.org/officeDocument/2006/relationships" xmlns:m="http://schemas.openxmlformats.org/officeDocument/2006/math" xmlns:v="urn:schemas-microsoft-com:vml" xmlns:wp14="http://schemas.microsoft.com/office/word/2010/wordprocessingDrawing" xmlns:wp="http://schemas.openxmlformats.org/drawingml/2006/wordprocessingDrawing" xmlns:w10="urn:schemas-microsoft-com:office:word" xmlns:w="http://schemas.openxmlformats.org/wordprocessingml/2006/main" xmlns:w14="http://schemas.microsoft.com/office/word/2010/wordml" xmlns:wpg="http://schemas.microsoft.com/office/word/2010/wordprocessingGroup" xmlns:wpi="http://schemas.microsoft.com/office/word/2010/wordprocessingInk" xmlns:wne="http://schemas.microsoft.com/office/word/2006/wordml" xmlns:wps="http://schemas.microsoft.com/office/word/2010/wordprocessingShape" mc:Ignorable="w14 wp14">
+  <w:abstractNum w:abstractNumId="0">
+    <w:nsid w:val="060E6ECA"/>
+    <w:multiLevelType w:val="hybridMultilevel"/>
+    <w:tmpl w:val="3368765C"/>
+    <w:lvl w:ilvl="0" w:tplc="04090017">
+      <w:start w:val="1"/>
+      <w:numFmt w:val="lowerLetter"/>
+      <w:lvlText w:val="%1)"/>
+      <w:lvlJc w:val="left"/>
+      <w:pPr>
+        <w:ind w:left="1080" w:hanging="360"/>
+      </w:pPr>
+    </w:lvl>
+    <w:lvl w:ilvl="1" w:tplc="04090019" w:tentative="1">
+      <w:start w:val="1"/>
+      <w:numFmt w:val="lowerLetter"/>
+      <w:lvlText w:val="%2."/>
+      <w:lvlJc w:val="left"/>
+      <w:pPr>
+        <w:ind w:left="1800" w:hanging="360"/>
+      </w:pPr>
+    </w:lvl>
+    <w:lvl w:ilvl="2" w:tplc="0409001B" w:tentative="1">
+      <w:start w:val="1"/>
+      <w:numFmt w:val="lowerRoman"/>
+      <w:lvlText w:val="%3."/>
+      <w:lvlJc w:val="right"/>
+      <w:pPr>
+        <w:ind w:left="2520" w:hanging="180"/>
+      </w:pPr>
+    </w:lvl>
+    <w:lvl w:ilvl="3" w:tplc="0409000F" w:tentative="1">
+      <w:start w:val="1"/>
+      <w:numFmt w:val="decimal"/>
+      <w:lvlText w:val="%4."/>
+      <w:lvlJc w:val="left"/>
+      <w:pPr>
+        <w:ind w:left="3240" w:hanging="360"/>
+      </w:pPr>
+    </w:lvl>
+    <w:lvl w:ilvl="4" w:tplc="04090019" w:tentative="1">
+      <w:start w:val="1"/>
+      <w:numFmt w:val="lowerLetter"/>
+      <w:lvlText w:val="%5."/>
+      <w:lvlJc w:val="left"/>
+      <w:pPr>
+        <w:ind w:left="3960" w:hanging="360"/>
+      </w:pPr>
+    </w:lvl>
+    <w:lvl w:ilvl="5" w:tplc="0409001B" w:tentative="1">
+      <w:start w:val="1"/>
+      <w:numFmt w:val="lowerRoman"/>
+      <w:lvlText w:val="%6."/>
+      <w:lvlJc w:val="right"/>
+      <w:pPr>
+        <w:ind w:left="4680" w:hanging="180"/>
+      </w:pPr>
+    </w:lvl>
+    <w:lvl w:ilvl="6" w:tplc="0409000F" w:tentative="1">
+      <w:start w:val="1"/>
+      <w:numFmt w:val="decimal"/>
+      <w:lvlText w:val="%7."/>
+      <w:lvlJc w:val="left"/>
+      <w:pPr>
+        <w:ind w:left="5400" w:hanging="360"/>
+      </w:pPr>
+    </w:lvl>
+    <w:lvl w:ilvl="7" w:tplc="04090019" w:tentative="1">
+      <w:start w:val="1"/>
+      <w:numFmt w:val="lowerLetter"/>
+      <w:lvlText w:val="%8."/>
+      <w:lvlJc w:val="left"/>
+      <w:pPr>
+        <w:ind w:left="6120" w:hanging="360"/>
+      </w:pPr>
+    </w:lvl>
+    <w:lvl w:ilvl="8" w:tplc="0409001B" w:tentative="1">
+      <w:start w:val="1"/>
+      <w:numFmt w:val="lowerRoman"/>
+      <w:lvlText w:val="%9."/>
+      <w:lvlJc w:val="right"/>
+      <w:pPr>
+        <w:ind w:left="6840" w:hanging="180"/>
+      </w:pPr>
+    </w:lvl>
+  </w:abstractNum>
+  <w:abstractNum w:abstractNumId="1">
+    <w:nsid w:val="10EB37F5"/>
+    <w:multiLevelType w:val="hybridMultilevel"/>
+    <w:tmpl w:val="C94E3938"/>
+    <w:lvl w:ilvl="0" w:tplc="87601368">
+      <w:start w:val="1"/>
+      <w:numFmt w:val="decimal"/>
+      <w:lvlText w:val="%1)"/>
+      <w:lvlJc w:val="left"/>
+      <w:pPr>
+        <w:ind w:left="1080" w:hanging="360"/>
+      </w:pPr>
+      <w:rPr>
+        <w:rFonts w:ascii="Arial" w:eastAsiaTheme="minorEastAsia" w:hAnsi="Arial" w:cs="Arial"/>
+      </w:rPr>
+    </w:lvl>
+    <w:lvl w:ilvl="1" w:tplc="04090019" w:tentative="1">
+      <w:start w:val="1"/>
+      <w:numFmt w:val="lowerLetter"/>
+      <w:lvlText w:val="%2."/>
+      <w:lvlJc w:val="left"/>
+      <w:pPr>
+        <w:ind w:left="1800" w:hanging="360"/>
+      </w:pPr>
+    </w:lvl>
+    <w:lvl w:ilvl="2" w:tplc="0409001B" w:tentative="1">
+      <w:start w:val="1"/>
+      <w:numFmt w:val="lowerRoman"/>
+      <w:lvlText w:val="%3."/>
+      <w:lvlJc w:val="right"/>
+      <w:pPr>
+        <w:ind w:left="2520" w:hanging="180"/>
+      </w:pPr>
+    </w:lvl>
+    <w:lvl w:ilvl="3" w:tplc="0409000F" w:tentative="1">
+      <w:start w:val="1"/>
+      <w:numFmt w:val="decimal"/>
+      <w:lvlText w:val="%4."/>
+      <w:lvlJc w:val="left"/>
+      <w:pPr>
+        <w:ind w:left="3240" w:hanging="360"/>
+      </w:pPr>
+    </w:lvl>
+    <w:lvl w:ilvl="4" w:tplc="04090019" w:tentative="1">
+      <w:start w:val="1"/>
+      <w:numFmt w:val="lowerLetter"/>
+      <w:lvlText w:val="%5."/>
+      <w:lvlJc w:val="left"/>
+      <w:pPr>
+        <w:ind w:left="3960" w:hanging="360"/>
+      </w:pPr>
+    </w:lvl>
+    <w:lvl w:ilvl="5" w:tplc="0409001B" w:tentative="1">
+      <w:start w:val="1"/>
+      <w:numFmt w:val="lowerRoman"/>
+      <w:lvlText w:val="%6."/>
+      <w:lvlJc w:val="right"/>
+      <w:pPr>
+        <w:ind w:left="4680" w:hanging="180"/>
+      </w:pPr>
+    </w:lvl>
+    <w:lvl w:ilvl="6" w:tplc="0409000F" w:tentative="1">
+      <w:start w:val="1"/>
+      <w:numFmt w:val="decimal"/>
+      <w:lvlText w:val="%7."/>
+      <w:lvlJc w:val="left"/>
+      <w:pPr>
+        <w:ind w:left="5400" w:hanging="360"/>
+      </w:pPr>
+    </w:lvl>
+    <w:lvl w:ilvl="7" w:tplc="04090019" w:tentative="1">
+      <w:start w:val="1"/>
+      <w:numFmt w:val="lowerLetter"/>
+      <w:lvlText w:val="%8."/>
+      <w:lvlJc w:val="left"/>
+      <w:pPr>
+        <w:ind w:left="6120" w:hanging="360"/>
+      </w:pPr>
+    </w:lvl>
+    <w:lvl w:ilvl="8" w:tplc="0409001B" w:tentative="1">
+      <w:start w:val="1"/>
+      <w:numFmt w:val="lowerRoman"/>
+      <w:lvlText w:val="%9."/>
+      <w:lvlJc w:val="right"/>
+      <w:pPr>
+        <w:ind w:left="6840" w:hanging="180"/>
+      </w:pPr>
+    </w:lvl>
+  </w:abstractNum>
+  <w:abstractNum w:abstractNumId="2">
+    <w:nsid w:val="204E17D8"/>
+    <w:multiLevelType w:val="hybridMultilevel"/>
+    <w:tmpl w:val="EEF6FB8E"/>
+    <w:lvl w:ilvl="0" w:tplc="04090017">
+      <w:start w:val="1"/>
+      <w:numFmt w:val="lowerLetter"/>
+      <w:lvlText w:val="%1)"/>
+      <w:lvlJc w:val="left"/>
+      <w:pPr>
+        <w:ind w:left="1440" w:hanging="360"/>
+      </w:pPr>
+    </w:lvl>
+    <w:lvl w:ilvl="1" w:tplc="04090019" w:tentative="1">
+      <w:start w:val="1"/>
+      <w:numFmt w:val="lowerLetter"/>
+      <w:lvlText w:val="%2."/>
+      <w:lvlJc w:val="left"/>
+      <w:pPr>
+        <w:ind w:left="2160" w:hanging="360"/>
+      </w:pPr>
+    </w:lvl>
+    <w:lvl w:ilvl="2" w:tplc="0409001B" w:tentative="1">
+      <w:start w:val="1"/>
+      <w:numFmt w:val="lowerRoman"/>
+      <w:lvlText w:val="%3."/>
+      <w:lvlJc w:val="right"/>
+      <w:pPr>
+        <w:ind w:left="2880" w:hanging="180"/>
+      </w:pPr>
+    </w:lvl>
+    <w:lvl w:ilvl="3" w:tplc="0409000F" w:tentative="1">
+      <w:start w:val="1"/>
+      <w:numFmt w:val="decimal"/>
+      <w:lvlText w:val="%4."/>
+      <w:lvlJc w:val="left"/>
+      <w:pPr>
+        <w:ind w:left="3600" w:hanging="360"/>
+      </w:pPr>
+    </w:lvl>
+    <w:lvl w:ilvl="4" w:tplc="04090019" w:tentative="1">
+      <w:start w:val="1"/>
+      <w:numFmt w:val="lowerLetter"/>
+      <w:lvlText w:val="%5."/>
+      <w:lvlJc w:val="left"/>
+      <w:pPr>
+        <w:ind w:left="4320" w:hanging="360"/>
+      </w:pPr>
+    </w:lvl>
+    <w:lvl w:ilvl="5" w:tplc="0409001B" w:tentative="1">
+      <w:start w:val="1"/>
+      <w:numFmt w:val="lowerRoman"/>
+      <w:lvlText w:val="%6."/>
+      <w:lvlJc w:val="right"/>
+      <w:pPr>
+        <w:ind w:left="5040" w:hanging="180"/>
+      </w:pPr>
+    </w:lvl>
+    <w:lvl w:ilvl="6" w:tplc="0409000F" w:tentative="1">
+      <w:start w:val="1"/>
+      <w:numFmt w:val="decimal"/>
+      <w:lvlText w:val="%7."/>
+      <w:lvlJc w:val="left"/>
+      <w:pPr>
+        <w:ind w:left="5760" w:hanging="360"/>
+      </w:pPr>
+    </w:lvl>
+    <w:lvl w:ilvl="7" w:tplc="04090019" w:tentative="1">
+      <w:start w:val="1"/>
+      <w:numFmt w:val="lowerLetter"/>
+      <w:lvlText w:val="%8."/>
+      <w:lvlJc w:val="left"/>
+      <w:pPr>
+        <w:ind w:left="6480" w:hanging="360"/>
+      </w:pPr>
+    </w:lvl>
+    <w:lvl w:ilvl="8" w:tplc="0409001B" w:tentative="1">
+      <w:start w:val="1"/>
+      <w:numFmt w:val="lowerRoman"/>
+      <w:lvlText w:val="%9."/>
+      <w:lvlJc w:val="right"/>
+      <w:pPr>
+        <w:ind w:left="7200" w:hanging="180"/>
+      </w:pPr>
+    </w:lvl>
+  </w:abstractNum>
+  <w:abstractNum w:abstractNumId="3">
+    <w:nsid w:val="49EA4AF1"/>
+    <w:multiLevelType w:val="hybridMultilevel"/>
+    <w:tmpl w:val="3D4CDE6C"/>
+    <w:lvl w:ilvl="0" w:tplc="87601368">
+      <w:start w:val="1"/>
+      <w:numFmt w:val="decimal"/>
+      <w:lvlText w:val="%1)"/>
+      <w:lvlJc w:val="left"/>
+      <w:pPr>
+        <w:ind w:left="720" w:hanging="360"/>
+      </w:pPr>
+      <w:rPr>
+        <w:rFonts w:ascii="Arial" w:eastAsiaTheme="minorEastAsia" w:hAnsi="Arial" w:cs="Arial"/>
+      </w:rPr>
+    </w:lvl>
+    <w:lvl w:ilvl="1" w:tplc="04090017">
+      <w:start w:val="1"/>
+      <w:numFmt w:val="lowerLetter"/>
+      <w:lvlText w:val="%2)"/>
+      <w:lvlJc w:val="left"/>
+      <w:pPr>
+        <w:ind w:left="1440" w:hanging="360"/>
+      </w:pPr>
+    </w:lvl>
+    <w:lvl w:ilvl="2" w:tplc="0409001B" w:tentative="1">
+      <w:start w:val="1"/>
+      <w:numFmt w:val="lowerRoman"/>
+      <w:lvlText w:val="%3."/>
+      <w:lvlJc w:val="right"/>
+      <w:pPr>
+        <w:ind w:left="2160" w:hanging="180"/>
+      </w:pPr>
+    </w:lvl>
+    <w:lvl w:ilvl="3" w:tplc="0409000F" w:tentative="1">
+      <w:start w:val="1"/>
+      <w:numFmt w:val="decimal"/>
+      <w:lvlText w:val="%4."/>
+      <w:lvlJc w:val="left"/>
+      <w:pPr>
+        <w:ind w:left="2880" w:hanging="360"/>
+      </w:pPr>
+    </w:lvl>
+    <w:lvl w:ilvl="4" w:tplc="04090019" w:tentative="1">
+      <w:start w:val="1"/>
+      <w:numFmt w:val="lowerLetter"/>
+      <w:lvlText w:val="%5."/>
+      <w:lvlJc w:val="left"/>
+      <w:pPr>
+        <w:ind w:left="3600" w:hanging="360"/>
+      </w:pPr>
+    </w:lvl>
+    <w:lvl w:ilvl="5" w:tplc="0409001B" w:tentative="1">
+      <w:start w:val="1"/>
+      <w:numFmt w:val="lowerRoman"/>
+      <w:lvlText w:val="%6."/>
+      <w:lvlJc w:val="right"/>
+      <w:pPr>
+        <w:ind w:left="4320" w:hanging="180"/>
+      </w:pPr>
+    </w:lvl>
+    <w:lvl w:ilvl="6" w:tplc="0409000F" w:tentative="1">
+      <w:start w:val="1"/>
+      <w:numFmt w:val="decimal"/>
+      <w:lvlText w:val="%7."/>
+      <w:lvlJc w:val="left"/>
+      <w:pPr>
+        <w:ind w:left="5040" w:hanging="360"/>
+      </w:pPr>
+    </w:lvl>
+    <w:lvl w:ilvl="7" w:tplc="04090019" w:tentative="1">
+      <w:start w:val="1"/>
+      <w:numFmt w:val="lowerLetter"/>
+      <w:lvlText w:val="%8."/>
+      <w:lvlJc w:val="left"/>
+      <w:pPr>
+        <w:ind w:left="5760" w:hanging="360"/>
+      </w:pPr>
+    </w:lvl>
+    <w:lvl w:ilvl="8" w:tplc="0409001B" w:tentative="1">
+      <w:start w:val="1"/>
+      <w:numFmt w:val="lowerRoman"/>
+      <w:lvlText w:val="%9."/>
+      <w:lvlJc w:val="right"/>
+      <w:pPr>
+        <w:ind w:left="6480" w:hanging="180"/>
+      </w:pPr>
+    </w:lvl>
+  </w:abstractNum>
+  <w:abstractNum w:abstractNumId="4">
+    <w:nsid w:val="65065FBA"/>
+    <w:multiLevelType w:val="hybridMultilevel"/>
+    <w:tmpl w:val="3D4CDE6C"/>
+    <w:lvl w:ilvl="0" w:tplc="87601368">
+      <w:start w:val="1"/>
+      <w:numFmt w:val="decimal"/>
+      <w:lvlText w:val="%1)"/>
+      <w:lvlJc w:val="left"/>
+      <w:pPr>
+        <w:ind w:left="720" w:hanging="360"/>
+      </w:pPr>
+      <w:rPr>
+        <w:rFonts w:ascii="Arial" w:eastAsiaTheme="minorEastAsia" w:hAnsi="Arial" w:cs="Arial"/>
+      </w:rPr>
+    </w:lvl>
+    <w:lvl w:ilvl="1" w:tplc="04090017">
+      <w:start w:val="1"/>
+      <w:numFmt w:val="lowerLetter"/>
+      <w:lvlText w:val="%2)"/>
+      <w:lvlJc w:val="left"/>
+      <w:pPr>
+        <w:ind w:left="1440" w:hanging="360"/>
+      </w:pPr>
+    </w:lvl>
+    <w:lvl w:ilvl="2" w:tplc="0409001B" w:tentative="1">
+      <w:start w:val="1"/>
+      <w:numFmt w:val="lowerRoman"/>
+      <w:lvlText w:val="%3."/>
+      <w:lvlJc w:val="right"/>
+      <w:pPr>
+        <w:ind w:left="2160" w:hanging="180"/>
+      </w:pPr>
+    </w:lvl>
+    <w:lvl w:ilvl="3" w:tplc="0409000F" w:tentative="1">
+      <w:start w:val="1"/>
+      <w:numFmt w:val="decimal"/>
+      <w:lvlText w:val="%4."/>
+      <w:lvlJc w:val="left"/>
+      <w:pPr>
+        <w:ind w:left="2880" w:hanging="360"/>
+      </w:pPr>
+    </w:lvl>
+    <w:lvl w:ilvl="4" w:tplc="04090019" w:tentative="1">
+      <w:start w:val="1"/>
+      <w:numFmt w:val="lowerLetter"/>
+      <w:lvlText w:val="%5."/>
+      <w:lvlJc w:val="left"/>
+      <w:pPr>
+        <w:ind w:left="3600" w:hanging="360"/>
+      </w:pPr>
+    </w:lvl>
+    <w:lvl w:ilvl="5" w:tplc="0409001B" w:tentative="1">
+      <w:start w:val="1"/>
+      <w:numFmt w:val="lowerRoman"/>
+      <w:lvlText w:val="%6."/>
+      <w:lvlJc w:val="right"/>
+      <w:pPr>
+        <w:ind w:left="4320" w:hanging="180"/>
+      </w:pPr>
+    </w:lvl>
+    <w:lvl w:ilvl="6" w:tplc="0409000F" w:tentative="1">
+      <w:start w:val="1"/>
+      <w:numFmt w:val="decimal"/>
+      <w:lvlText w:val="%7."/>
+      <w:lvlJc w:val="left"/>
+      <w:pPr>
+        <w:ind w:left="5040" w:hanging="360"/>
+      </w:pPr>
+    </w:lvl>
+    <w:lvl w:ilvl="7" w:tplc="04090019" w:tentative="1">
+      <w:start w:val="1"/>
+      <w:numFmt w:val="lowerLetter"/>
+      <w:lvlText w:val="%8."/>
+      <w:lvlJc w:val="left"/>
+      <w:pPr>
+        <w:ind w:left="5760" w:hanging="360"/>
+      </w:pPr>
+    </w:lvl>
+    <w:lvl w:ilvl="8" w:tplc="0409001B" w:tentative="1">
+      <w:start w:val="1"/>
+      <w:numFmt w:val="lowerRoman"/>
+      <w:lvlText w:val="%9."/>
+      <w:lvlJc w:val="right"/>
+      <w:pPr>
+        <w:ind w:left="6480" w:hanging="180"/>
+      </w:pPr>
+    </w:lvl>
+  </w:abstractNum>
+  <w:abstractNum w:abstractNumId="5">
+    <w:nsid w:val="791D20C6"/>
+    <w:multiLevelType w:val="hybridMultilevel"/>
+    <w:tmpl w:val="3D4CDE6C"/>
+    <w:lvl w:ilvl="0" w:tplc="87601368">
+      <w:start w:val="1"/>
+      <w:numFmt w:val="decimal"/>
+      <w:lvlText w:val="%1)"/>
+      <w:lvlJc w:val="left"/>
+      <w:pPr>
+        <w:ind w:left="720" w:hanging="360"/>
+      </w:pPr>
+      <w:rPr>
+        <w:rFonts w:ascii="Arial" w:eastAsiaTheme="minorEastAsia" w:hAnsi="Arial" w:cs="Arial"/>
+      </w:rPr>
+    </w:lvl>
+    <w:lvl w:ilvl="1" w:tplc="04090017">
+      <w:start w:val="1"/>
+      <w:numFmt w:val="lowerLetter"/>
+      <w:lvlText w:val="%2)"/>
+      <w:lvlJc w:val="left"/>
+      <w:pPr>
+        <w:ind w:left="1440" w:hanging="360"/>
+      </w:pPr>
+    </w:lvl>
+    <w:lvl w:ilvl="2" w:tplc="0409001B" w:tentative="1">
+      <w:start w:val="1"/>
+      <w:numFmt w:val="lowerRoman"/>
+      <w:lvlText w:val="%3."/>
+      <w:lvlJc w:val="right"/>
+      <w:pPr>
+        <w:ind w:left="2160" w:hanging="180"/>
+      </w:pPr>
+    </w:lvl>
+    <w:lvl w:ilvl="3" w:tplc="0409000F" w:tentative="1">
+      <w:start w:val="1"/>
+      <w:numFmt w:val="decimal"/>
+      <w:lvlText w:val="%4."/>
+      <w:lvlJc w:val="left"/>
+      <w:pPr>
+        <w:ind w:left="2880" w:hanging="360"/>
+      </w:pPr>
+    </w:lvl>
+    <w:lvl w:ilvl="4" w:tplc="04090019" w:tentative="1">
+      <w:start w:val="1"/>
+      <w:numFmt w:val="lowerLetter"/>
+      <w:lvlText w:val="%5."/>
+      <w:lvlJc w:val="left"/>
+      <w:pPr>
+        <w:ind w:left="3600" w:hanging="360"/>
+      </w:pPr>
+    </w:lvl>
+    <w:lvl w:ilvl="5" w:tplc="0409001B" w:tentative="1">
+      <w:start w:val="1"/>
+      <w:numFmt w:val="lowerRoman"/>
+      <w:lvlText w:val="%6."/>
+      <w:lvlJc w:val="right"/>
+      <w:pPr>
+        <w:ind w:left="4320" w:hanging="180"/>
+      </w:pPr>
+    </w:lvl>
+    <w:lvl w:ilvl="6" w:tplc="0409000F" w:tentative="1">
+      <w:start w:val="1"/>
+      <w:numFmt w:val="decimal"/>
+      <w:lvlText w:val="%7."/>
+      <w:lvlJc w:val="left"/>
+      <w:pPr>
+        <w:ind w:left="5040" w:hanging="360"/>
+      </w:pPr>
+    </w:lvl>
+    <w:lvl w:ilvl="7" w:tplc="04090019" w:tentative="1">
+      <w:start w:val="1"/>
+      <w:numFmt w:val="lowerLetter"/>
+      <w:lvlText w:val="%8."/>
+      <w:lvlJc w:val="left"/>
+      <w:pPr>
+        <w:ind w:left="5760" w:hanging="360"/>
+      </w:pPr>
+    </w:lvl>
+    <w:lvl w:ilvl="8" w:tplc="0409001B" w:tentative="1">
+      <w:start w:val="1"/>
+      <w:numFmt w:val="lowerRoman"/>
+      <w:lvlText w:val="%9."/>
+      <w:lvlJc w:val="right"/>
+      <w:pPr>
+        <w:ind w:left="6480" w:hanging="180"/>
+      </w:pPr>
+    </w:lvl>
+  </w:abstractNum>
+  <w:num w:numId="1">
+    <w:abstractNumId w:val="4"/>
+  </w:num>
+  <w:num w:numId="2">
+    <w:abstractNumId w:val="5"/>
+  </w:num>
+  <w:num w:numId="3">
+    <w:abstractNumId w:val="3"/>
+  </w:num>
+  <w:num w:numId="4">
+    <w:abstractNumId w:val="1"/>
+  </w:num>
+  <w:num w:numId="5">
+    <w:abstractNumId w:val="2"/>
+  </w:num>
+  <w:num w:numId="6">
+    <w:abstractNumId w:val="0"/>
+  </w:num>
+</w:numbering>
 </file>
 
 <file path=word/styles.xml><?xml version="1.0" encoding="utf-8"?>
@@ -437,6 +2033,17 @@
       <w:color w:val="0000FF" w:themeColor="hyperlink"/>
       <w:u w:val="single"/>
     </w:rPr>
+  </w:style>
+  <w:style w:type="paragraph" w:styleId="ListParagraph">
+    <w:name w:val="List Paragraph"/>
+    <w:basedOn w:val="Normal"/>
+    <w:uiPriority w:val="34"/>
+    <w:qFormat/>
+    <w:rsid w:val="005E28D6"/>
+    <w:pPr>
+      <w:ind w:left="720"/>
+      <w:contextualSpacing/>
+    </w:pPr>
   </w:style>
 </w:styles>
 </file>
@@ -676,6 +2283,17 @@
       <w:color w:val="0000FF" w:themeColor="hyperlink"/>
       <w:u w:val="single"/>
     </w:rPr>
+  </w:style>
+  <w:style w:type="paragraph" w:styleId="ListParagraph">
+    <w:name w:val="List Paragraph"/>
+    <w:basedOn w:val="Normal"/>
+    <w:uiPriority w:val="34"/>
+    <w:qFormat/>
+    <w:rsid w:val="005E28D6"/>
+    <w:pPr>
+      <w:ind w:left="720"/>
+      <w:contextualSpacing/>
+    </w:pPr>
   </w:style>
 </w:styles>
 </file>
@@ -1005,7 +2623,7 @@
 </file>
 
 <file path=customXml/itemProps1.xml><?xml version="1.0" encoding="utf-8"?>
-<ds:datastoreItem xmlns:ds="http://schemas.openxmlformats.org/officeDocument/2006/customXml" ds:itemID="{566BC158-3FBE-3D44-921D-F2F5BCF6726F}">
+<ds:datastoreItem xmlns:ds="http://schemas.openxmlformats.org/officeDocument/2006/customXml" ds:itemID="{B1198298-5DF9-0145-AA92-BFBF76690B7F}">
   <ds:schemaRefs>
     <ds:schemaRef ds:uri="http://schemas.openxmlformats.org/officeDocument/2006/bibliography"/>
   </ds:schemaRefs>

</xml_diff>

<commit_message>
Solved Cat, Parrot and bad of seed
Cat, Parrot and bag of seed problem with my solution.
</commit_message>
<xml_diff>
--- a/ProblemSolving/Ritenour_Keri1_ProblemSolving.docx
+++ b/ProblemSolving/Ritenour_Keri1_ProblemSolving.docx
@@ -78,8 +78,24 @@
         <w:rPr>
           <w:b/>
         </w:rPr>
-        <w:t>What insight can you offer into the problem that is not immediately visible from the word problem alone?</w:t>
-      </w:r>
+        <w:t>Do this in your own words.</w:t>
+      </w:r>
+    </w:p>
+    <w:p>
+      <w:pPr>
+        <w:ind w:left="1440"/>
+      </w:pPr>
+      <w:r>
+        <w:t>The man needs to cross the river using a boat that only hold himself and one other item. He has three items he needs to take to the other side of the river. His items are a cat, a parrot and a bag of seed. He must decide the order of the items to take because if taken in the wrong order, he risks losing one of the items.</w:t>
+      </w:r>
+    </w:p>
+    <w:p>
+      <w:pPr>
+        <w:rPr>
+          <w:b/>
+          <w:i/>
+        </w:rPr>
+      </w:pPr>
     </w:p>
     <w:p>
       <w:pPr>
@@ -96,10 +112,69 @@
       <w:r>
         <w:rPr>
           <w:b/>
+        </w:rPr>
+        <w:t>What insight can you offer into the problem that is not immediately visible from the word problem alone?</w:t>
+      </w:r>
+    </w:p>
+    <w:p>
+      <w:pPr>
+        <w:ind w:left="1440"/>
+      </w:pPr>
+      <w:r>
+        <w:t>While the parrot could possibly fly, but this depends on whether his wings are clipped and if he would fly to the other side of the bank. Also, cats don’t eat seed.</w:t>
+      </w:r>
+    </w:p>
+    <w:p>
+      <w:pPr>
+        <w:rPr>
+          <w:b/>
+          <w:i/>
+        </w:rPr>
+      </w:pPr>
+    </w:p>
+    <w:p>
+      <w:pPr>
+        <w:pStyle w:val="ListParagraph"/>
+        <w:numPr>
+          <w:ilvl w:val="1"/>
+          <w:numId w:val="1"/>
+        </w:numPr>
+        <w:rPr>
+          <w:b/>
+          <w:i/>
+        </w:rPr>
+      </w:pPr>
+      <w:r>
+        <w:rPr>
+          <w:b/>
           <w:i/>
         </w:rPr>
         <w:t>What is the overall goal?</w:t>
       </w:r>
+    </w:p>
+    <w:p>
+      <w:pPr>
+        <w:ind w:left="1440"/>
+      </w:pPr>
+      <w:r>
+        <w:t>The overall goal is to get all three items safely across the river without incident.</w:t>
+      </w:r>
+    </w:p>
+    <w:p>
+      <w:pPr>
+        <w:rPr>
+          <w:b/>
+          <w:i/>
+        </w:rPr>
+      </w:pPr>
+    </w:p>
+    <w:p>
+      <w:pPr>
+        <w:rPr>
+          <w:b/>
+          <w:i/>
+        </w:rPr>
+      </w:pPr>
     </w:p>
     <w:p>
       <w:pPr>
@@ -143,6 +218,58 @@
     </w:p>
     <w:p>
       <w:pPr>
+        <w:ind w:left="1440"/>
+      </w:pPr>
+      <w:r>
+        <w:t>The constraints are that:</w:t>
+      </w:r>
+    </w:p>
+    <w:p>
+      <w:pPr>
+        <w:pStyle w:val="ListParagraph"/>
+        <w:numPr>
+          <w:ilvl w:val="0"/>
+          <w:numId w:val="7"/>
+        </w:numPr>
+      </w:pPr>
+      <w:r>
+        <w:t xml:space="preserve">the cat could eat the parrot while the man crosses the river with the seed. </w:t>
+      </w:r>
+    </w:p>
+    <w:p>
+      <w:pPr>
+        <w:pStyle w:val="ListParagraph"/>
+        <w:numPr>
+          <w:ilvl w:val="0"/>
+          <w:numId w:val="7"/>
+        </w:numPr>
+      </w:pPr>
+      <w:r>
+        <w:t>the boat will only hold one other item besides the man</w:t>
+      </w:r>
+    </w:p>
+    <w:p>
+      <w:pPr>
+        <w:pStyle w:val="ListParagraph"/>
+        <w:numPr>
+          <w:ilvl w:val="0"/>
+          <w:numId w:val="7"/>
+        </w:numPr>
+      </w:pPr>
+      <w:r>
+        <w:t>the parrot will eat the seed if the man transports the cat first.</w:t>
+      </w:r>
+    </w:p>
+    <w:p>
+      <w:pPr>
+        <w:rPr>
+          <w:b/>
+          <w:i/>
+        </w:rPr>
+      </w:pPr>
+    </w:p>
+    <w:p>
+      <w:pPr>
         <w:pStyle w:val="ListParagraph"/>
         <w:numPr>
           <w:ilvl w:val="1"/>
@@ -163,6 +290,22 @@
     </w:p>
     <w:p>
       <w:pPr>
+        <w:ind w:left="1440"/>
+      </w:pPr>
+      <w:r>
+        <w:t>The sub-goals are to not leave the cat alone with the parrot or the parrot alone with the seed.</w:t>
+      </w:r>
+    </w:p>
+    <w:p>
+      <w:pPr>
+        <w:rPr>
+          <w:b/>
+          <w:i/>
+        </w:rPr>
+      </w:pPr>
+    </w:p>
+    <w:p>
+      <w:pPr>
         <w:pStyle w:val="ListParagraph"/>
         <w:numPr>
           <w:ilvl w:val="0"/>
@@ -206,6 +349,70 @@
         <w:pStyle w:val="ListParagraph"/>
         <w:numPr>
           <w:ilvl w:val="0"/>
+          <w:numId w:val="8"/>
+        </w:numPr>
+      </w:pPr>
+      <w:r>
+        <w:t>Take the parrot first</w:t>
+      </w:r>
+    </w:p>
+    <w:p>
+      <w:pPr>
+        <w:pStyle w:val="ListParagraph"/>
+        <w:numPr>
+          <w:ilvl w:val="0"/>
+          <w:numId w:val="8"/>
+        </w:numPr>
+      </w:pPr>
+      <w:r>
+        <w:t>Take the cat first</w:t>
+      </w:r>
+    </w:p>
+    <w:p>
+      <w:pPr>
+        <w:pStyle w:val="ListParagraph"/>
+        <w:numPr>
+          <w:ilvl w:val="0"/>
+          <w:numId w:val="8"/>
+        </w:numPr>
+      </w:pPr>
+      <w:r>
+        <w:t>Take the seed first</w:t>
+      </w:r>
+    </w:p>
+    <w:p>
+      <w:pPr>
+        <w:pStyle w:val="ListParagraph"/>
+        <w:numPr>
+          <w:ilvl w:val="0"/>
+          <w:numId w:val="8"/>
+        </w:numPr>
+      </w:pPr>
+      <w:r>
+        <w:t>Take all three items at one time</w:t>
+      </w:r>
+    </w:p>
+    <w:p>
+      <w:pPr>
+        <w:rPr>
+          <w:b/>
+          <w:i/>
+        </w:rPr>
+      </w:pPr>
+    </w:p>
+    <w:p>
+      <w:pPr>
+        <w:rPr>
+          <w:b/>
+          <w:i/>
+        </w:rPr>
+      </w:pPr>
+    </w:p>
+    <w:p>
+      <w:pPr>
+        <w:pStyle w:val="ListParagraph"/>
+        <w:numPr>
+          <w:ilvl w:val="0"/>
           <w:numId w:val="1"/>
         </w:numPr>
         <w:rPr>
@@ -243,6 +450,22 @@
     </w:p>
     <w:p>
       <w:pPr>
+        <w:ind w:left="720" w:firstLine="720"/>
+      </w:pPr>
+      <w:r>
+        <w:t>Not every solution will meet the goals.</w:t>
+      </w:r>
+    </w:p>
+    <w:p>
+      <w:pPr>
+        <w:rPr>
+          <w:b/>
+          <w:i/>
+        </w:rPr>
+      </w:pPr>
+    </w:p>
+    <w:p>
+      <w:pPr>
         <w:pStyle w:val="ListParagraph"/>
         <w:numPr>
           <w:ilvl w:val="1"/>
@@ -263,6 +486,22 @@
     </w:p>
     <w:p>
       <w:pPr>
+        <w:ind w:left="1440"/>
+      </w:pPr>
+      <w:r>
+        <w:t>No, only one will.</w:t>
+      </w:r>
+    </w:p>
+    <w:p>
+      <w:pPr>
+        <w:rPr>
+          <w:b/>
+          <w:i/>
+        </w:rPr>
+      </w:pPr>
+    </w:p>
+    <w:p>
+      <w:pPr>
         <w:pStyle w:val="ListParagraph"/>
         <w:numPr>
           <w:ilvl w:val="0"/>
@@ -303,6 +542,25 @@
     </w:p>
     <w:p>
       <w:pPr>
+        <w:ind w:left="1440"/>
+      </w:pPr>
+      <w:r>
+        <w:t xml:space="preserve">By taking the </w:t>
+      </w:r>
+      <w:r>
+        <w:t>parrot first, you will still have to transport either the cat or the seed next which results in the problem in the first place. I would suggest one trip by placing the parrot on top of the seed bag and putting the cat in my lap or between my legs on the floor of the boat.</w:t>
+      </w:r>
+    </w:p>
+    <w:p>
+      <w:pPr>
+        <w:rPr>
+          <w:b/>
+          <w:i/>
+        </w:rPr>
+      </w:pPr>
+    </w:p>
+    <w:p>
+      <w:pPr>
         <w:pStyle w:val="ListParagraph"/>
         <w:numPr>
           <w:ilvl w:val="1"/>
@@ -323,11 +581,22 @@
     </w:p>
     <w:p>
       <w:pPr>
-        <w:ind w:left="360"/>
-        <w:rPr>
-          <w:b/>
-          <w:i/>
-        </w:rPr>
+        <w:ind w:left="1440"/>
+      </w:pPr>
+      <w:r>
+        <w:t xml:space="preserve">The best test case is for the man to load the seed, and then place the parrot on top of it. Next, he would carry the cat to the boat and place it on his lap or on the floor of the boat between his legs. </w:t>
+      </w:r>
+      <w:bookmarkStart w:id="0" w:name="_GoBack"/>
+      <w:bookmarkEnd w:id="0"/>
+    </w:p>
+    <w:p>
+      <w:pPr>
+        <w:ind w:left="1440"/>
+      </w:pPr>
+    </w:p>
+    <w:p>
+      <w:pPr>
+        <w:ind w:left="1440"/>
       </w:pPr>
     </w:p>
     <w:p>
@@ -436,8 +705,16 @@
         <w:rPr>
           <w:b/>
         </w:rPr>
-        <w:t>What insight can you offer into the problem that is not immediately visible from the word problem alone?</w:t>
-      </w:r>
+        <w:t>Do this in your own words.</w:t>
+      </w:r>
+    </w:p>
+    <w:p>
+      <w:pPr>
+        <w:rPr>
+          <w:b/>
+          <w:i/>
+        </w:rPr>
+      </w:pPr>
     </w:p>
     <w:p>
       <w:pPr>
@@ -454,6 +731,25 @@
       <w:r>
         <w:rPr>
           <w:b/>
+        </w:rPr>
+        <w:t>What insight can you offer into the problem that is not immediately visible from the word problem alone?</w:t>
+      </w:r>
+    </w:p>
+    <w:p>
+      <w:pPr>
+        <w:pStyle w:val="ListParagraph"/>
+        <w:numPr>
+          <w:ilvl w:val="1"/>
+          <w:numId w:val="2"/>
+        </w:numPr>
+        <w:rPr>
+          <w:b/>
+          <w:i/>
+        </w:rPr>
+      </w:pPr>
+      <w:r>
+        <w:rPr>
+          <w:b/>
           <w:i/>
         </w:rPr>
         <w:t>What is the overall goal?</w:t>
@@ -636,7 +932,6 @@
           <w:b/>
           <w:i/>
         </w:rPr>
-        <w:lastRenderedPageBreak/>
         <w:t>Choose a solution and develop a plan to implement it.</w:t>
       </w:r>
     </w:p>
@@ -739,8 +1034,6 @@
       <w:r>
         <w:t>l</w:t>
       </w:r>
-      <w:bookmarkStart w:id="0" w:name="_GoBack"/>
-      <w:bookmarkEnd w:id="0"/>
       <w:r>
         <w:t xml:space="preserve"> counts from 1 to 100</w:t>
       </w:r>
@@ -786,6 +1079,41 @@
       <w:r>
         <w:t xml:space="preserve"> </w:t>
       </w:r>
+    </w:p>
+    <w:p>
+      <w:pPr>
+        <w:pStyle w:val="ListParagraph"/>
+        <w:numPr>
+          <w:ilvl w:val="1"/>
+          <w:numId w:val="3"/>
+        </w:numPr>
+        <w:rPr>
+          <w:b/>
+          <w:i/>
+        </w:rPr>
+      </w:pPr>
+      <w:r>
+        <w:rPr>
+          <w:b/>
+        </w:rPr>
+        <w:t>Do this in your own words.</w:t>
+      </w:r>
+    </w:p>
+    <w:p>
+      <w:pPr>
+        <w:rPr>
+          <w:b/>
+          <w:i/>
+        </w:rPr>
+      </w:pPr>
+    </w:p>
+    <w:p>
+      <w:pPr>
+        <w:rPr>
+          <w:b/>
+          <w:i/>
+        </w:rPr>
+      </w:pPr>
     </w:p>
     <w:p>
       <w:pPr>
@@ -1173,7 +1501,7 @@
         <w:noProof/>
         <w:sz w:val="18"/>
       </w:rPr>
-      <w:t>1</w:t>
+      <w:t>2</w:t>
     </w:r>
     <w:r>
       <w:rPr>
@@ -1511,6 +1839,119 @@
     </w:lvl>
   </w:abstractNum>
   <w:abstractNum w:abstractNumId="3">
+    <w:nsid w:val="2E192F96"/>
+    <w:multiLevelType w:val="hybridMultilevel"/>
+    <w:tmpl w:val="8E04D12C"/>
+    <w:lvl w:ilvl="0" w:tplc="04090001">
+      <w:start w:val="1"/>
+      <w:numFmt w:val="bullet"/>
+      <w:lvlText w:val=""/>
+      <w:lvlJc w:val="left"/>
+      <w:pPr>
+        <w:ind w:left="2160" w:hanging="360"/>
+      </w:pPr>
+      <w:rPr>
+        <w:rFonts w:ascii="Symbol" w:hAnsi="Symbol" w:hint="default"/>
+      </w:rPr>
+    </w:lvl>
+    <w:lvl w:ilvl="1" w:tplc="04090003" w:tentative="1">
+      <w:start w:val="1"/>
+      <w:numFmt w:val="bullet"/>
+      <w:lvlText w:val="o"/>
+      <w:lvlJc w:val="left"/>
+      <w:pPr>
+        <w:ind w:left="2880" w:hanging="360"/>
+      </w:pPr>
+      <w:rPr>
+        <w:rFonts w:ascii="Courier New" w:hAnsi="Courier New" w:hint="default"/>
+      </w:rPr>
+    </w:lvl>
+    <w:lvl w:ilvl="2" w:tplc="04090005" w:tentative="1">
+      <w:start w:val="1"/>
+      <w:numFmt w:val="bullet"/>
+      <w:lvlText w:val=""/>
+      <w:lvlJc w:val="left"/>
+      <w:pPr>
+        <w:ind w:left="3600" w:hanging="360"/>
+      </w:pPr>
+      <w:rPr>
+        <w:rFonts w:ascii="Wingdings" w:hAnsi="Wingdings" w:hint="default"/>
+      </w:rPr>
+    </w:lvl>
+    <w:lvl w:ilvl="3" w:tplc="04090001" w:tentative="1">
+      <w:start w:val="1"/>
+      <w:numFmt w:val="bullet"/>
+      <w:lvlText w:val=""/>
+      <w:lvlJc w:val="left"/>
+      <w:pPr>
+        <w:ind w:left="4320" w:hanging="360"/>
+      </w:pPr>
+      <w:rPr>
+        <w:rFonts w:ascii="Symbol" w:hAnsi="Symbol" w:hint="default"/>
+      </w:rPr>
+    </w:lvl>
+    <w:lvl w:ilvl="4" w:tplc="04090003" w:tentative="1">
+      <w:start w:val="1"/>
+      <w:numFmt w:val="bullet"/>
+      <w:lvlText w:val="o"/>
+      <w:lvlJc w:val="left"/>
+      <w:pPr>
+        <w:ind w:left="5040" w:hanging="360"/>
+      </w:pPr>
+      <w:rPr>
+        <w:rFonts w:ascii="Courier New" w:hAnsi="Courier New" w:hint="default"/>
+      </w:rPr>
+    </w:lvl>
+    <w:lvl w:ilvl="5" w:tplc="04090005" w:tentative="1">
+      <w:start w:val="1"/>
+      <w:numFmt w:val="bullet"/>
+      <w:lvlText w:val=""/>
+      <w:lvlJc w:val="left"/>
+      <w:pPr>
+        <w:ind w:left="5760" w:hanging="360"/>
+      </w:pPr>
+      <w:rPr>
+        <w:rFonts w:ascii="Wingdings" w:hAnsi="Wingdings" w:hint="default"/>
+      </w:rPr>
+    </w:lvl>
+    <w:lvl w:ilvl="6" w:tplc="04090001" w:tentative="1">
+      <w:start w:val="1"/>
+      <w:numFmt w:val="bullet"/>
+      <w:lvlText w:val=""/>
+      <w:lvlJc w:val="left"/>
+      <w:pPr>
+        <w:ind w:left="6480" w:hanging="360"/>
+      </w:pPr>
+      <w:rPr>
+        <w:rFonts w:ascii="Symbol" w:hAnsi="Symbol" w:hint="default"/>
+      </w:rPr>
+    </w:lvl>
+    <w:lvl w:ilvl="7" w:tplc="04090003" w:tentative="1">
+      <w:start w:val="1"/>
+      <w:numFmt w:val="bullet"/>
+      <w:lvlText w:val="o"/>
+      <w:lvlJc w:val="left"/>
+      <w:pPr>
+        <w:ind w:left="7200" w:hanging="360"/>
+      </w:pPr>
+      <w:rPr>
+        <w:rFonts w:ascii="Courier New" w:hAnsi="Courier New" w:hint="default"/>
+      </w:rPr>
+    </w:lvl>
+    <w:lvl w:ilvl="8" w:tplc="04090005" w:tentative="1">
+      <w:start w:val="1"/>
+      <w:numFmt w:val="bullet"/>
+      <w:lvlText w:val=""/>
+      <w:lvlJc w:val="left"/>
+      <w:pPr>
+        <w:ind w:left="7920" w:hanging="360"/>
+      </w:pPr>
+      <w:rPr>
+        <w:rFonts w:ascii="Wingdings" w:hAnsi="Wingdings" w:hint="default"/>
+      </w:rPr>
+    </w:lvl>
+  </w:abstractNum>
+  <w:abstractNum w:abstractNumId="4">
     <w:nsid w:val="49EA4AF1"/>
     <w:multiLevelType w:val="hybridMultilevel"/>
     <w:tmpl w:val="3D4CDE6C"/>
@@ -1599,7 +2040,7 @@
       </w:pPr>
     </w:lvl>
   </w:abstractNum>
-  <w:abstractNum w:abstractNumId="4">
+  <w:abstractNum w:abstractNumId="5">
     <w:nsid w:val="65065FBA"/>
     <w:multiLevelType w:val="hybridMultilevel"/>
     <w:tmpl w:val="3D4CDE6C"/>
@@ -1688,7 +2129,120 @@
       </w:pPr>
     </w:lvl>
   </w:abstractNum>
-  <w:abstractNum w:abstractNumId="5">
+  <w:abstractNum w:abstractNumId="6">
+    <w:nsid w:val="6ECE2763"/>
+    <w:multiLevelType w:val="hybridMultilevel"/>
+    <w:tmpl w:val="8D3E2D10"/>
+    <w:lvl w:ilvl="0" w:tplc="04090001">
+      <w:start w:val="1"/>
+      <w:numFmt w:val="bullet"/>
+      <w:lvlText w:val=""/>
+      <w:lvlJc w:val="left"/>
+      <w:pPr>
+        <w:ind w:left="2221" w:hanging="360"/>
+      </w:pPr>
+      <w:rPr>
+        <w:rFonts w:ascii="Symbol" w:hAnsi="Symbol" w:hint="default"/>
+      </w:rPr>
+    </w:lvl>
+    <w:lvl w:ilvl="1" w:tplc="04090003" w:tentative="1">
+      <w:start w:val="1"/>
+      <w:numFmt w:val="bullet"/>
+      <w:lvlText w:val="o"/>
+      <w:lvlJc w:val="left"/>
+      <w:pPr>
+        <w:ind w:left="2941" w:hanging="360"/>
+      </w:pPr>
+      <w:rPr>
+        <w:rFonts w:ascii="Courier New" w:hAnsi="Courier New" w:hint="default"/>
+      </w:rPr>
+    </w:lvl>
+    <w:lvl w:ilvl="2" w:tplc="04090005" w:tentative="1">
+      <w:start w:val="1"/>
+      <w:numFmt w:val="bullet"/>
+      <w:lvlText w:val=""/>
+      <w:lvlJc w:val="left"/>
+      <w:pPr>
+        <w:ind w:left="3661" w:hanging="360"/>
+      </w:pPr>
+      <w:rPr>
+        <w:rFonts w:ascii="Wingdings" w:hAnsi="Wingdings" w:hint="default"/>
+      </w:rPr>
+    </w:lvl>
+    <w:lvl w:ilvl="3" w:tplc="04090001" w:tentative="1">
+      <w:start w:val="1"/>
+      <w:numFmt w:val="bullet"/>
+      <w:lvlText w:val=""/>
+      <w:lvlJc w:val="left"/>
+      <w:pPr>
+        <w:ind w:left="4381" w:hanging="360"/>
+      </w:pPr>
+      <w:rPr>
+        <w:rFonts w:ascii="Symbol" w:hAnsi="Symbol" w:hint="default"/>
+      </w:rPr>
+    </w:lvl>
+    <w:lvl w:ilvl="4" w:tplc="04090003" w:tentative="1">
+      <w:start w:val="1"/>
+      <w:numFmt w:val="bullet"/>
+      <w:lvlText w:val="o"/>
+      <w:lvlJc w:val="left"/>
+      <w:pPr>
+        <w:ind w:left="5101" w:hanging="360"/>
+      </w:pPr>
+      <w:rPr>
+        <w:rFonts w:ascii="Courier New" w:hAnsi="Courier New" w:hint="default"/>
+      </w:rPr>
+    </w:lvl>
+    <w:lvl w:ilvl="5" w:tplc="04090005" w:tentative="1">
+      <w:start w:val="1"/>
+      <w:numFmt w:val="bullet"/>
+      <w:lvlText w:val=""/>
+      <w:lvlJc w:val="left"/>
+      <w:pPr>
+        <w:ind w:left="5821" w:hanging="360"/>
+      </w:pPr>
+      <w:rPr>
+        <w:rFonts w:ascii="Wingdings" w:hAnsi="Wingdings" w:hint="default"/>
+      </w:rPr>
+    </w:lvl>
+    <w:lvl w:ilvl="6" w:tplc="04090001" w:tentative="1">
+      <w:start w:val="1"/>
+      <w:numFmt w:val="bullet"/>
+      <w:lvlText w:val=""/>
+      <w:lvlJc w:val="left"/>
+      <w:pPr>
+        <w:ind w:left="6541" w:hanging="360"/>
+      </w:pPr>
+      <w:rPr>
+        <w:rFonts w:ascii="Symbol" w:hAnsi="Symbol" w:hint="default"/>
+      </w:rPr>
+    </w:lvl>
+    <w:lvl w:ilvl="7" w:tplc="04090003" w:tentative="1">
+      <w:start w:val="1"/>
+      <w:numFmt w:val="bullet"/>
+      <w:lvlText w:val="o"/>
+      <w:lvlJc w:val="left"/>
+      <w:pPr>
+        <w:ind w:left="7261" w:hanging="360"/>
+      </w:pPr>
+      <w:rPr>
+        <w:rFonts w:ascii="Courier New" w:hAnsi="Courier New" w:hint="default"/>
+      </w:rPr>
+    </w:lvl>
+    <w:lvl w:ilvl="8" w:tplc="04090005" w:tentative="1">
+      <w:start w:val="1"/>
+      <w:numFmt w:val="bullet"/>
+      <w:lvlText w:val=""/>
+      <w:lvlJc w:val="left"/>
+      <w:pPr>
+        <w:ind w:left="7981" w:hanging="360"/>
+      </w:pPr>
+      <w:rPr>
+        <w:rFonts w:ascii="Wingdings" w:hAnsi="Wingdings" w:hint="default"/>
+      </w:rPr>
+    </w:lvl>
+  </w:abstractNum>
+  <w:abstractNum w:abstractNumId="7">
     <w:nsid w:val="791D20C6"/>
     <w:multiLevelType w:val="hybridMultilevel"/>
     <w:tmpl w:val="3D4CDE6C"/>
@@ -1777,14 +2331,127 @@
       </w:pPr>
     </w:lvl>
   </w:abstractNum>
+  <w:abstractNum w:abstractNumId="8">
+    <w:nsid w:val="7DB279D2"/>
+    <w:multiLevelType w:val="hybridMultilevel"/>
+    <w:tmpl w:val="6396FD8A"/>
+    <w:lvl w:ilvl="0" w:tplc="04090001">
+      <w:start w:val="1"/>
+      <w:numFmt w:val="bullet"/>
+      <w:lvlText w:val=""/>
+      <w:lvlJc w:val="left"/>
+      <w:pPr>
+        <w:ind w:left="2160" w:hanging="360"/>
+      </w:pPr>
+      <w:rPr>
+        <w:rFonts w:ascii="Symbol" w:hAnsi="Symbol" w:hint="default"/>
+      </w:rPr>
+    </w:lvl>
+    <w:lvl w:ilvl="1" w:tplc="04090003" w:tentative="1">
+      <w:start w:val="1"/>
+      <w:numFmt w:val="bullet"/>
+      <w:lvlText w:val="o"/>
+      <w:lvlJc w:val="left"/>
+      <w:pPr>
+        <w:ind w:left="2880" w:hanging="360"/>
+      </w:pPr>
+      <w:rPr>
+        <w:rFonts w:ascii="Courier New" w:hAnsi="Courier New" w:hint="default"/>
+      </w:rPr>
+    </w:lvl>
+    <w:lvl w:ilvl="2" w:tplc="04090005" w:tentative="1">
+      <w:start w:val="1"/>
+      <w:numFmt w:val="bullet"/>
+      <w:lvlText w:val=""/>
+      <w:lvlJc w:val="left"/>
+      <w:pPr>
+        <w:ind w:left="3600" w:hanging="360"/>
+      </w:pPr>
+      <w:rPr>
+        <w:rFonts w:ascii="Wingdings" w:hAnsi="Wingdings" w:hint="default"/>
+      </w:rPr>
+    </w:lvl>
+    <w:lvl w:ilvl="3" w:tplc="04090001" w:tentative="1">
+      <w:start w:val="1"/>
+      <w:numFmt w:val="bullet"/>
+      <w:lvlText w:val=""/>
+      <w:lvlJc w:val="left"/>
+      <w:pPr>
+        <w:ind w:left="4320" w:hanging="360"/>
+      </w:pPr>
+      <w:rPr>
+        <w:rFonts w:ascii="Symbol" w:hAnsi="Symbol" w:hint="default"/>
+      </w:rPr>
+    </w:lvl>
+    <w:lvl w:ilvl="4" w:tplc="04090003" w:tentative="1">
+      <w:start w:val="1"/>
+      <w:numFmt w:val="bullet"/>
+      <w:lvlText w:val="o"/>
+      <w:lvlJc w:val="left"/>
+      <w:pPr>
+        <w:ind w:left="5040" w:hanging="360"/>
+      </w:pPr>
+      <w:rPr>
+        <w:rFonts w:ascii="Courier New" w:hAnsi="Courier New" w:hint="default"/>
+      </w:rPr>
+    </w:lvl>
+    <w:lvl w:ilvl="5" w:tplc="04090005" w:tentative="1">
+      <w:start w:val="1"/>
+      <w:numFmt w:val="bullet"/>
+      <w:lvlText w:val=""/>
+      <w:lvlJc w:val="left"/>
+      <w:pPr>
+        <w:ind w:left="5760" w:hanging="360"/>
+      </w:pPr>
+      <w:rPr>
+        <w:rFonts w:ascii="Wingdings" w:hAnsi="Wingdings" w:hint="default"/>
+      </w:rPr>
+    </w:lvl>
+    <w:lvl w:ilvl="6" w:tplc="04090001" w:tentative="1">
+      <w:start w:val="1"/>
+      <w:numFmt w:val="bullet"/>
+      <w:lvlText w:val=""/>
+      <w:lvlJc w:val="left"/>
+      <w:pPr>
+        <w:ind w:left="6480" w:hanging="360"/>
+      </w:pPr>
+      <w:rPr>
+        <w:rFonts w:ascii="Symbol" w:hAnsi="Symbol" w:hint="default"/>
+      </w:rPr>
+    </w:lvl>
+    <w:lvl w:ilvl="7" w:tplc="04090003" w:tentative="1">
+      <w:start w:val="1"/>
+      <w:numFmt w:val="bullet"/>
+      <w:lvlText w:val="o"/>
+      <w:lvlJc w:val="left"/>
+      <w:pPr>
+        <w:ind w:left="7200" w:hanging="360"/>
+      </w:pPr>
+      <w:rPr>
+        <w:rFonts w:ascii="Courier New" w:hAnsi="Courier New" w:hint="default"/>
+      </w:rPr>
+    </w:lvl>
+    <w:lvl w:ilvl="8" w:tplc="04090005" w:tentative="1">
+      <w:start w:val="1"/>
+      <w:numFmt w:val="bullet"/>
+      <w:lvlText w:val=""/>
+      <w:lvlJc w:val="left"/>
+      <w:pPr>
+        <w:ind w:left="7920" w:hanging="360"/>
+      </w:pPr>
+      <w:rPr>
+        <w:rFonts w:ascii="Wingdings" w:hAnsi="Wingdings" w:hint="default"/>
+      </w:rPr>
+    </w:lvl>
+  </w:abstractNum>
   <w:num w:numId="1">
-    <w:abstractNumId w:val="4"/>
+    <w:abstractNumId w:val="5"/>
   </w:num>
   <w:num w:numId="2">
-    <w:abstractNumId w:val="5"/>
+    <w:abstractNumId w:val="7"/>
   </w:num>
   <w:num w:numId="3">
-    <w:abstractNumId w:val="3"/>
+    <w:abstractNumId w:val="4"/>
   </w:num>
   <w:num w:numId="4">
     <w:abstractNumId w:val="1"/>
@@ -1794,6 +2461,15 @@
   </w:num>
   <w:num w:numId="6">
     <w:abstractNumId w:val="0"/>
+  </w:num>
+  <w:num w:numId="7">
+    <w:abstractNumId w:val="6"/>
+  </w:num>
+  <w:num w:numId="8">
+    <w:abstractNumId w:val="3"/>
+  </w:num>
+  <w:num w:numId="9">
+    <w:abstractNumId w:val="8"/>
   </w:num>
 </w:numbering>
 </file>
@@ -2623,7 +3299,7 @@
 </file>
 
 <file path=customXml/itemProps1.xml><?xml version="1.0" encoding="utf-8"?>
-<ds:datastoreItem xmlns:ds="http://schemas.openxmlformats.org/officeDocument/2006/customXml" ds:itemID="{B1198298-5DF9-0145-AA92-BFBF76690B7F}">
+<ds:datastoreItem xmlns:ds="http://schemas.openxmlformats.org/officeDocument/2006/customXml" ds:itemID="{FDA0CEE6-F0EB-9243-A998-F6F55FAA9D7C}">
   <ds:schemaRefs>
     <ds:schemaRef ds:uri="http://schemas.openxmlformats.org/officeDocument/2006/bibliography"/>
   </ds:schemaRefs>

</xml_diff>

<commit_message>
Added my solution to the Socks in the Dark problem
Solution for the Socks in the Dark problem.
</commit_message>
<xml_diff>
--- a/ProblemSolving/Ritenour_Keri1_ProblemSolving.docx
+++ b/ProblemSolving/Ritenour_Keri1_ProblemSolving.docx
@@ -586,394 +586,613 @@
       <w:r>
         <w:t xml:space="preserve">The best test case is for the man to load the seed, and then place the parrot on top of it. Next, he would carry the cat to the boat and place it on his lap or on the floor of the boat between his legs. </w:t>
       </w:r>
+    </w:p>
+    <w:p>
+      <w:pPr>
+        <w:ind w:left="1440"/>
+      </w:pPr>
+    </w:p>
+    <w:p>
+      <w:pPr>
+        <w:ind w:left="1440"/>
+      </w:pPr>
+    </w:p>
+    <w:p>
+      <w:pPr>
+        <w:ind w:left="360"/>
+        <w:rPr>
+          <w:b/>
+          <w:i/>
+        </w:rPr>
+      </w:pPr>
+    </w:p>
+    <w:p>
+      <w:pPr>
+        <w:ind w:left="360"/>
+        <w:rPr>
+          <w:b/>
+          <w:sz w:val="24"/>
+        </w:rPr>
+      </w:pPr>
+      <w:r>
+        <w:rPr>
+          <w:b/>
+          <w:sz w:val="24"/>
+        </w:rPr>
+        <w:t>Socks in the Dark:</w:t>
+      </w:r>
+    </w:p>
+    <w:p>
+      <w:pPr>
+        <w:ind w:left="360"/>
+      </w:pPr>
+      <w:r>
+        <w:t xml:space="preserve">There are 20 socks in a drawer: 5 pairs of black socks, 3 pairs of brown and 2 pairs of white. You select the socks in the dark and can check them only after a selection has been made. What is the smallest number of socks you need to select to guarantee getting the </w:t>
+      </w:r>
+      <w:r>
+        <w:t>following:</w:t>
+      </w:r>
+    </w:p>
+    <w:p>
+      <w:pPr>
+        <w:pStyle w:val="ListParagraph"/>
+        <w:numPr>
+          <w:ilvl w:val="0"/>
+          <w:numId w:val="5"/>
+        </w:numPr>
+      </w:pPr>
+      <w:r>
+        <w:t>At least one matching pair</w:t>
+      </w:r>
+    </w:p>
+    <w:p>
+      <w:pPr>
+        <w:pStyle w:val="ListParagraph"/>
+        <w:numPr>
+          <w:ilvl w:val="0"/>
+          <w:numId w:val="5"/>
+        </w:numPr>
+      </w:pPr>
+      <w:r>
+        <w:t>At least one matching pair of each color.</w:t>
+      </w:r>
+    </w:p>
+    <w:p>
+      <w:pPr>
+        <w:rPr>
+          <w:sz w:val="24"/>
+        </w:rPr>
+      </w:pPr>
+    </w:p>
+    <w:p>
+      <w:pPr>
+        <w:pStyle w:val="ListParagraph"/>
+        <w:numPr>
+          <w:ilvl w:val="0"/>
+          <w:numId w:val="2"/>
+        </w:numPr>
+        <w:rPr>
+          <w:b/>
+          <w:i/>
+        </w:rPr>
+      </w:pPr>
+      <w:r>
+        <w:rPr>
+          <w:b/>
+          <w:i/>
+        </w:rPr>
+        <w:t>Define the Problem:</w:t>
+      </w:r>
+      <w:r>
+        <w:t xml:space="preserve"> </w:t>
+      </w:r>
+    </w:p>
+    <w:p>
+      <w:pPr>
+        <w:pStyle w:val="ListParagraph"/>
+        <w:numPr>
+          <w:ilvl w:val="1"/>
+          <w:numId w:val="2"/>
+        </w:numPr>
+        <w:rPr>
+          <w:b/>
+          <w:i/>
+        </w:rPr>
+      </w:pPr>
+      <w:r>
+        <w:rPr>
+          <w:b/>
+        </w:rPr>
+        <w:t>Do this in your own words.</w:t>
+      </w:r>
+    </w:p>
+    <w:p>
+      <w:pPr>
+        <w:ind w:left="1440"/>
+      </w:pPr>
+      <w:r>
+        <w:t xml:space="preserve">You </w:t>
+      </w:r>
+      <w:r>
+        <w:t>need to know the smallest number of socks you can select in the dark</w:t>
+      </w:r>
+      <w:r>
+        <w:t xml:space="preserve"> </w:t>
+      </w:r>
+      <w:r>
+        <w:t xml:space="preserve">that will result in at </w:t>
+      </w:r>
+      <w:r>
+        <w:t xml:space="preserve">least one matching pair and one </w:t>
+      </w:r>
+      <w:r>
+        <w:t xml:space="preserve">matching pair of the same color. </w:t>
+      </w:r>
+    </w:p>
+    <w:p>
+      <w:pPr>
+        <w:rPr>
+          <w:b/>
+          <w:i/>
+        </w:rPr>
+      </w:pPr>
+    </w:p>
+    <w:p>
+      <w:pPr>
+        <w:pStyle w:val="ListParagraph"/>
+        <w:numPr>
+          <w:ilvl w:val="1"/>
+          <w:numId w:val="2"/>
+        </w:numPr>
+        <w:rPr>
+          <w:b/>
+          <w:i/>
+        </w:rPr>
+      </w:pPr>
+      <w:r>
+        <w:rPr>
+          <w:b/>
+        </w:rPr>
+        <w:t>What insight can you offer into the problem that is not immediately visible from the word problem alone?</w:t>
+      </w:r>
+    </w:p>
+    <w:p>
+      <w:pPr>
+        <w:ind w:left="1440"/>
+      </w:pPr>
+      <w:r>
+        <w:t xml:space="preserve">The </w:t>
+      </w:r>
+      <w:r>
+        <w:t>chances of picking the minimum amount of socks are</w:t>
+      </w:r>
+      <w:r>
+        <w:t xml:space="preserve"> slim that meet the above </w:t>
+      </w:r>
+      <w:r>
+        <w:t>criteria</w:t>
+      </w:r>
+      <w:r>
+        <w:t>.</w:t>
+      </w:r>
+    </w:p>
+    <w:p>
+      <w:pPr>
+        <w:rPr>
+          <w:b/>
+          <w:i/>
+        </w:rPr>
+      </w:pPr>
+    </w:p>
+    <w:p>
+      <w:pPr>
+        <w:pStyle w:val="ListParagraph"/>
+        <w:numPr>
+          <w:ilvl w:val="1"/>
+          <w:numId w:val="2"/>
+        </w:numPr>
+        <w:rPr>
+          <w:b/>
+          <w:i/>
+        </w:rPr>
+      </w:pPr>
+      <w:r>
+        <w:rPr>
+          <w:b/>
+          <w:i/>
+        </w:rPr>
+        <w:t>What is the overall goal?</w:t>
+      </w:r>
+    </w:p>
+    <w:p>
+      <w:pPr>
+        <w:ind w:left="1440"/>
+      </w:pPr>
+      <w:r>
+        <w:t>The overall goal is to pick a pair of matching socks in the least amount of tries and to pick at least one matching pair of each color in the minimum amount of tries.</w:t>
+      </w:r>
+    </w:p>
+    <w:p>
+      <w:pPr>
+        <w:rPr>
+          <w:b/>
+          <w:i/>
+        </w:rPr>
+      </w:pPr>
+    </w:p>
+    <w:p>
+      <w:pPr>
+        <w:rPr>
+          <w:b/>
+          <w:i/>
+        </w:rPr>
+      </w:pPr>
+    </w:p>
+    <w:p>
+      <w:pPr>
+        <w:rPr>
+          <w:b/>
+          <w:i/>
+        </w:rPr>
+      </w:pPr>
+    </w:p>
+    <w:p>
+      <w:pPr>
+        <w:rPr>
+          <w:b/>
+          <w:i/>
+        </w:rPr>
+      </w:pPr>
+    </w:p>
+    <w:p>
+      <w:pPr>
+        <w:pStyle w:val="ListParagraph"/>
+        <w:numPr>
+          <w:ilvl w:val="0"/>
+          <w:numId w:val="2"/>
+        </w:numPr>
+        <w:rPr>
+          <w:b/>
+          <w:i/>
+        </w:rPr>
+      </w:pPr>
+      <w:r>
+        <w:rPr>
+          <w:b/>
+          <w:i/>
+        </w:rPr>
+        <w:t>Break the problem apart</w:t>
+      </w:r>
+    </w:p>
+    <w:p>
+      <w:pPr>
+        <w:pStyle w:val="ListParagraph"/>
+        <w:numPr>
+          <w:ilvl w:val="1"/>
+          <w:numId w:val="2"/>
+        </w:numPr>
+        <w:rPr>
+          <w:b/>
+          <w:i/>
+        </w:rPr>
+      </w:pPr>
+      <w:r>
+        <w:rPr>
+          <w:b/>
+          <w:i/>
+        </w:rPr>
+        <w:t>What are the constraints?</w:t>
+      </w:r>
+    </w:p>
+    <w:p>
+      <w:pPr>
+        <w:ind w:left="1440"/>
+      </w:pPr>
+      <w:r>
+        <w:t>You are constrained because you must pick the socks in the dark and the socks are not already paired up.</w:t>
+      </w:r>
+    </w:p>
+    <w:p>
+      <w:pPr>
+        <w:rPr>
+          <w:b/>
+          <w:i/>
+        </w:rPr>
+      </w:pPr>
+    </w:p>
+    <w:p>
+      <w:pPr>
+        <w:pStyle w:val="ListParagraph"/>
+        <w:numPr>
+          <w:ilvl w:val="1"/>
+          <w:numId w:val="2"/>
+        </w:numPr>
+        <w:rPr>
+          <w:b/>
+          <w:i/>
+        </w:rPr>
+      </w:pPr>
+      <w:r>
+        <w:rPr>
+          <w:b/>
+          <w:i/>
+        </w:rPr>
+        <w:t>What are the sub-goals?</w:t>
+      </w:r>
+    </w:p>
+    <w:p>
+      <w:pPr>
+        <w:ind w:left="1440"/>
+      </w:pPr>
+      <w:r>
+        <w:t xml:space="preserve">The sub-goal is to get the minimum amount of socks that will result in one matching pair of the same color and one matching pair of each color. </w:t>
+      </w:r>
+    </w:p>
+    <w:p>
+      <w:pPr>
+        <w:rPr>
+          <w:b/>
+          <w:i/>
+        </w:rPr>
+      </w:pPr>
+    </w:p>
+    <w:p>
+      <w:pPr>
+        <w:pStyle w:val="ListParagraph"/>
+        <w:numPr>
+          <w:ilvl w:val="0"/>
+          <w:numId w:val="2"/>
+        </w:numPr>
+        <w:rPr>
+          <w:b/>
+          <w:i/>
+        </w:rPr>
+      </w:pPr>
+      <w:r>
+        <w:rPr>
+          <w:b/>
+          <w:i/>
+        </w:rPr>
+        <w:t>Identify potential solutions</w:t>
+      </w:r>
+    </w:p>
+    <w:p>
+      <w:pPr>
+        <w:pStyle w:val="ListParagraph"/>
+        <w:numPr>
+          <w:ilvl w:val="1"/>
+          <w:numId w:val="2"/>
+        </w:numPr>
+        <w:rPr>
+          <w:b/>
+          <w:i/>
+        </w:rPr>
+      </w:pPr>
+      <w:r>
+        <w:rPr>
+          <w:b/>
+          <w:i/>
+        </w:rPr>
+        <w:t>For each of the sub-problems you’ve discussed in #2, what is a possible solution?</w:t>
+      </w:r>
+    </w:p>
+    <w:p>
+      <w:pPr>
+        <w:pStyle w:val="ListParagraph"/>
+        <w:numPr>
+          <w:ilvl w:val="0"/>
+          <w:numId w:val="10"/>
+        </w:numPr>
+      </w:pPr>
+      <w:r>
+        <w:t>Use a light source, such as a flashlight, candle, or a lighter.</w:t>
+      </w:r>
+    </w:p>
+    <w:p>
+      <w:pPr>
+        <w:pStyle w:val="ListParagraph"/>
+        <w:numPr>
+          <w:ilvl w:val="0"/>
+          <w:numId w:val="10"/>
+        </w:numPr>
+      </w:pPr>
+      <w:r>
+        <w:t>Match up your socks prior to putting them away and organize them in the drawer.</w:t>
+      </w:r>
+    </w:p>
+    <w:p>
+      <w:pPr>
+        <w:rPr>
+          <w:b/>
+          <w:i/>
+        </w:rPr>
+      </w:pPr>
+    </w:p>
+    <w:p>
+      <w:pPr>
+        <w:pStyle w:val="ListParagraph"/>
+        <w:numPr>
+          <w:ilvl w:val="0"/>
+          <w:numId w:val="2"/>
+        </w:numPr>
+        <w:rPr>
+          <w:b/>
+          <w:i/>
+        </w:rPr>
+      </w:pPr>
+      <w:r>
+        <w:rPr>
+          <w:b/>
+          <w:i/>
+        </w:rPr>
+        <w:t>Evaluate each potential solution</w:t>
+      </w:r>
+    </w:p>
+    <w:p>
+      <w:pPr>
+        <w:pStyle w:val="ListParagraph"/>
+        <w:numPr>
+          <w:ilvl w:val="1"/>
+          <w:numId w:val="2"/>
+        </w:numPr>
+        <w:rPr>
+          <w:b/>
+          <w:i/>
+        </w:rPr>
+      </w:pPr>
+      <w:r>
+        <w:rPr>
+          <w:b/>
+          <w:i/>
+        </w:rPr>
+        <w:t>Does each solution meet the goals?</w:t>
+      </w:r>
+    </w:p>
+    <w:p>
+      <w:pPr>
+        <w:ind w:left="1440"/>
+      </w:pPr>
+      <w:r>
+        <w:t>Yes.</w:t>
+      </w:r>
+    </w:p>
+    <w:p>
+      <w:pPr>
+        <w:rPr>
+          <w:b/>
+          <w:i/>
+        </w:rPr>
+      </w:pPr>
+    </w:p>
+    <w:p>
+      <w:pPr>
+        <w:pStyle w:val="ListParagraph"/>
+        <w:numPr>
+          <w:ilvl w:val="1"/>
+          <w:numId w:val="2"/>
+        </w:numPr>
+        <w:rPr>
+          <w:b/>
+          <w:i/>
+        </w:rPr>
+      </w:pPr>
+      <w:r>
+        <w:rPr>
+          <w:b/>
+          <w:i/>
+        </w:rPr>
+        <w:t>Will each solution work for ALL cases?</w:t>
+      </w:r>
+    </w:p>
+    <w:p>
+      <w:pPr>
+        <w:ind w:left="1440"/>
+      </w:pPr>
+      <w:r>
+        <w:t>Yes.</w:t>
+      </w:r>
+    </w:p>
+    <w:p>
+      <w:pPr>
+        <w:rPr>
+          <w:b/>
+          <w:i/>
+        </w:rPr>
+      </w:pPr>
+    </w:p>
+    <w:p>
+      <w:pPr>
+        <w:pStyle w:val="ListParagraph"/>
+        <w:numPr>
+          <w:ilvl w:val="0"/>
+          <w:numId w:val="2"/>
+        </w:numPr>
+        <w:rPr>
+          <w:b/>
+          <w:i/>
+        </w:rPr>
+      </w:pPr>
+      <w:r>
+        <w:rPr>
+          <w:b/>
+          <w:i/>
+        </w:rPr>
+        <w:t>Choose a solution and develop a plan to implement it.</w:t>
+      </w:r>
+    </w:p>
+    <w:p>
+      <w:pPr>
+        <w:pStyle w:val="ListParagraph"/>
+        <w:numPr>
+          <w:ilvl w:val="1"/>
+          <w:numId w:val="2"/>
+        </w:numPr>
+        <w:rPr>
+          <w:b/>
+          <w:i/>
+        </w:rPr>
+      </w:pPr>
+      <w:r>
+        <w:rPr>
+          <w:b/>
+          <w:i/>
+        </w:rPr>
+        <w:t>Explain the solution in full.</w:t>
+      </w:r>
+    </w:p>
+    <w:p>
+      <w:pPr>
+        <w:ind w:left="1440"/>
+      </w:pPr>
+      <w:r>
+        <w:t xml:space="preserve">The easiest way to do this is to organize the sock drawer so that are socks are paired and laid out in the drawer based on color. </w:t>
+      </w:r>
+    </w:p>
+    <w:p>
+      <w:pPr>
+        <w:rPr>
+          <w:b/>
+          <w:i/>
+        </w:rPr>
+      </w:pPr>
+    </w:p>
+    <w:p>
+      <w:pPr>
+        <w:pStyle w:val="ListParagraph"/>
+        <w:numPr>
+          <w:ilvl w:val="1"/>
+          <w:numId w:val="2"/>
+        </w:numPr>
+        <w:rPr>
+          <w:b/>
+          <w:i/>
+        </w:rPr>
+      </w:pPr>
+      <w:r>
+        <w:rPr>
+          <w:b/>
+          <w:i/>
+        </w:rPr>
+        <w:t xml:space="preserve">Describe some test cases you tried out to make sure it works. </w:t>
+      </w:r>
+    </w:p>
+    <w:p>
+      <w:pPr>
+        <w:ind w:left="1440"/>
+      </w:pPr>
+      <w:r>
+        <w:t>First match all the socks together by color. Then, organize the sock drawer with so that certain colors are kept in a different area of the drawer.</w:t>
+      </w:r>
       <w:bookmarkStart w:id="0" w:name="_GoBack"/>
       <w:bookmarkEnd w:id="0"/>
     </w:p>
     <w:p>
       <w:pPr>
-        <w:ind w:left="1440"/>
-      </w:pPr>
-    </w:p>
-    <w:p>
-      <w:pPr>
-        <w:ind w:left="1440"/>
-      </w:pPr>
-    </w:p>
-    <w:p>
-      <w:pPr>
-        <w:ind w:left="360"/>
-        <w:rPr>
-          <w:b/>
-          <w:i/>
-        </w:rPr>
-      </w:pPr>
-    </w:p>
-    <w:p>
-      <w:pPr>
-        <w:ind w:left="360"/>
-        <w:rPr>
-          <w:b/>
-          <w:sz w:val="24"/>
-        </w:rPr>
-      </w:pPr>
-      <w:r>
-        <w:rPr>
-          <w:b/>
-          <w:sz w:val="24"/>
-        </w:rPr>
-        <w:t>Socks in the Dark:</w:t>
-      </w:r>
-    </w:p>
-    <w:p>
-      <w:pPr>
-        <w:ind w:left="360"/>
-      </w:pPr>
-      <w:r>
-        <w:t xml:space="preserve">There are 20 socks in a drawer: 5 pairs of black socks, 3 pairs of brown and 2 pairs of white. You select the socks in the dark and can check them only after a selection has been made. What is the smallest number of socks you need to select to guarantee getting the </w:t>
-      </w:r>
-      <w:r>
-        <w:t>following:</w:t>
-      </w:r>
-    </w:p>
-    <w:p>
-      <w:pPr>
-        <w:pStyle w:val="ListParagraph"/>
-        <w:numPr>
-          <w:ilvl w:val="0"/>
-          <w:numId w:val="5"/>
-        </w:numPr>
-      </w:pPr>
-      <w:r>
-        <w:t>At least one matching pair</w:t>
-      </w:r>
-    </w:p>
-    <w:p>
-      <w:pPr>
-        <w:pStyle w:val="ListParagraph"/>
-        <w:numPr>
-          <w:ilvl w:val="0"/>
-          <w:numId w:val="5"/>
-        </w:numPr>
-      </w:pPr>
-      <w:r>
-        <w:t>At least one matching pair of each color.</w:t>
-      </w:r>
-    </w:p>
-    <w:p>
-      <w:pPr>
-        <w:rPr>
-          <w:sz w:val="24"/>
-        </w:rPr>
-      </w:pPr>
-    </w:p>
-    <w:p>
-      <w:pPr>
-        <w:pStyle w:val="ListParagraph"/>
-        <w:numPr>
-          <w:ilvl w:val="0"/>
-          <w:numId w:val="2"/>
-        </w:numPr>
-        <w:rPr>
-          <w:b/>
-          <w:i/>
-        </w:rPr>
-      </w:pPr>
-      <w:r>
-        <w:rPr>
-          <w:b/>
-          <w:i/>
-        </w:rPr>
-        <w:t>Define the Problem:</w:t>
-      </w:r>
-      <w:r>
-        <w:t xml:space="preserve"> </w:t>
-      </w:r>
-    </w:p>
-    <w:p>
-      <w:pPr>
-        <w:pStyle w:val="ListParagraph"/>
-        <w:numPr>
-          <w:ilvl w:val="1"/>
-          <w:numId w:val="2"/>
-        </w:numPr>
-        <w:rPr>
-          <w:b/>
-          <w:i/>
-        </w:rPr>
-      </w:pPr>
-      <w:r>
-        <w:rPr>
-          <w:b/>
-        </w:rPr>
-        <w:t>Do this in your own words.</w:t>
-      </w:r>
-    </w:p>
-    <w:p>
-      <w:pPr>
-        <w:rPr>
-          <w:b/>
-          <w:i/>
-        </w:rPr>
-      </w:pPr>
-    </w:p>
-    <w:p>
-      <w:pPr>
-        <w:pStyle w:val="ListParagraph"/>
-        <w:numPr>
-          <w:ilvl w:val="1"/>
-          <w:numId w:val="2"/>
-        </w:numPr>
-        <w:rPr>
-          <w:b/>
-          <w:i/>
-        </w:rPr>
-      </w:pPr>
-      <w:r>
-        <w:rPr>
-          <w:b/>
-        </w:rPr>
-        <w:t>What insight can you offer into the problem that is not immediately visible from the word problem alone?</w:t>
-      </w:r>
-    </w:p>
-    <w:p>
-      <w:pPr>
-        <w:pStyle w:val="ListParagraph"/>
-        <w:numPr>
-          <w:ilvl w:val="1"/>
-          <w:numId w:val="2"/>
-        </w:numPr>
-        <w:rPr>
-          <w:b/>
-          <w:i/>
-        </w:rPr>
-      </w:pPr>
-      <w:r>
-        <w:rPr>
-          <w:b/>
-          <w:i/>
-        </w:rPr>
-        <w:t>What is the overall goal?</w:t>
-      </w:r>
-    </w:p>
-    <w:p>
-      <w:pPr>
-        <w:pStyle w:val="ListParagraph"/>
-        <w:numPr>
-          <w:ilvl w:val="0"/>
-          <w:numId w:val="2"/>
-        </w:numPr>
-        <w:rPr>
-          <w:b/>
-          <w:i/>
-        </w:rPr>
-      </w:pPr>
-      <w:r>
-        <w:rPr>
-          <w:b/>
-          <w:i/>
-        </w:rPr>
-        <w:t>Break the problem apart</w:t>
-      </w:r>
-    </w:p>
-    <w:p>
-      <w:pPr>
-        <w:pStyle w:val="ListParagraph"/>
-        <w:numPr>
-          <w:ilvl w:val="1"/>
-          <w:numId w:val="2"/>
-        </w:numPr>
-        <w:rPr>
-          <w:b/>
-          <w:i/>
-        </w:rPr>
-      </w:pPr>
-      <w:r>
-        <w:rPr>
-          <w:b/>
-          <w:i/>
-        </w:rPr>
-        <w:t>What are the constraints?</w:t>
-      </w:r>
-    </w:p>
-    <w:p>
-      <w:pPr>
-        <w:pStyle w:val="ListParagraph"/>
-        <w:numPr>
-          <w:ilvl w:val="1"/>
-          <w:numId w:val="2"/>
-        </w:numPr>
-        <w:rPr>
-          <w:b/>
-          <w:i/>
-        </w:rPr>
-      </w:pPr>
-      <w:r>
-        <w:rPr>
-          <w:b/>
-          <w:i/>
-        </w:rPr>
-        <w:t>What are the sub-goals?</w:t>
-      </w:r>
-    </w:p>
-    <w:p>
-      <w:pPr>
-        <w:pStyle w:val="ListParagraph"/>
-        <w:numPr>
-          <w:ilvl w:val="0"/>
-          <w:numId w:val="2"/>
-        </w:numPr>
-        <w:rPr>
-          <w:b/>
-          <w:i/>
-        </w:rPr>
-      </w:pPr>
-      <w:r>
-        <w:rPr>
-          <w:b/>
-          <w:i/>
-        </w:rPr>
-        <w:t>Identify potential solutions</w:t>
-      </w:r>
-    </w:p>
-    <w:p>
-      <w:pPr>
-        <w:pStyle w:val="ListParagraph"/>
-        <w:numPr>
-          <w:ilvl w:val="1"/>
-          <w:numId w:val="2"/>
-        </w:numPr>
-        <w:rPr>
-          <w:b/>
-          <w:i/>
-        </w:rPr>
-      </w:pPr>
-      <w:r>
-        <w:rPr>
-          <w:b/>
-          <w:i/>
-        </w:rPr>
-        <w:t>For each of the sub-problems you’ve discussed in #2, what is a possible solution?</w:t>
-      </w:r>
-    </w:p>
-    <w:p>
-      <w:pPr>
-        <w:pStyle w:val="ListParagraph"/>
-        <w:numPr>
-          <w:ilvl w:val="0"/>
-          <w:numId w:val="2"/>
-        </w:numPr>
-        <w:rPr>
-          <w:b/>
-          <w:i/>
-        </w:rPr>
-      </w:pPr>
-      <w:r>
-        <w:rPr>
-          <w:b/>
-          <w:i/>
-        </w:rPr>
-        <w:t>Evaluate each potential solution</w:t>
-      </w:r>
-    </w:p>
-    <w:p>
-      <w:pPr>
-        <w:pStyle w:val="ListParagraph"/>
-        <w:numPr>
-          <w:ilvl w:val="1"/>
-          <w:numId w:val="2"/>
-        </w:numPr>
-        <w:rPr>
-          <w:b/>
-          <w:i/>
-        </w:rPr>
-      </w:pPr>
-      <w:r>
-        <w:rPr>
-          <w:b/>
-          <w:i/>
-        </w:rPr>
-        <w:t>Does each solution meet the goals?</w:t>
-      </w:r>
-    </w:p>
-    <w:p>
-      <w:pPr>
-        <w:pStyle w:val="ListParagraph"/>
-        <w:numPr>
-          <w:ilvl w:val="1"/>
-          <w:numId w:val="2"/>
-        </w:numPr>
-        <w:rPr>
-          <w:b/>
-          <w:i/>
-        </w:rPr>
-      </w:pPr>
-      <w:r>
-        <w:rPr>
-          <w:b/>
-          <w:i/>
-        </w:rPr>
-        <w:t>Will each solution work for ALL cases?</w:t>
-      </w:r>
-    </w:p>
-    <w:p>
-      <w:pPr>
-        <w:pStyle w:val="ListParagraph"/>
-        <w:numPr>
-          <w:ilvl w:val="0"/>
-          <w:numId w:val="2"/>
-        </w:numPr>
-        <w:rPr>
-          <w:b/>
-          <w:i/>
-        </w:rPr>
-      </w:pPr>
-      <w:r>
-        <w:rPr>
-          <w:b/>
-          <w:i/>
-        </w:rPr>
-        <w:t>Choose a solution and develop a plan to implement it.</w:t>
-      </w:r>
-    </w:p>
-    <w:p>
-      <w:pPr>
-        <w:pStyle w:val="ListParagraph"/>
-        <w:numPr>
-          <w:ilvl w:val="1"/>
-          <w:numId w:val="2"/>
-        </w:numPr>
-        <w:rPr>
-          <w:b/>
-          <w:i/>
-        </w:rPr>
-      </w:pPr>
-      <w:r>
-        <w:rPr>
-          <w:b/>
-          <w:i/>
-        </w:rPr>
-        <w:t>Explain the solution in full.</w:t>
-      </w:r>
-    </w:p>
-    <w:p>
-      <w:pPr>
-        <w:pStyle w:val="ListParagraph"/>
-        <w:numPr>
-          <w:ilvl w:val="1"/>
-          <w:numId w:val="2"/>
-        </w:numPr>
-        <w:rPr>
-          <w:b/>
-          <w:i/>
-        </w:rPr>
-      </w:pPr>
-      <w:r>
-        <w:rPr>
-          <w:b/>
-          <w:i/>
-        </w:rPr>
-        <w:t xml:space="preserve">Describe some test cases you tried out to make sure it works. </w:t>
-      </w:r>
+        <w:rPr>
+          <w:b/>
+          <w:i/>
+        </w:rPr>
+      </w:pPr>
     </w:p>
     <w:p>
       <w:pPr>
@@ -2041,6 +2260,119 @@
     </w:lvl>
   </w:abstractNum>
   <w:abstractNum w:abstractNumId="5">
+    <w:nsid w:val="4D521059"/>
+    <w:multiLevelType w:val="hybridMultilevel"/>
+    <w:tmpl w:val="B1E06F46"/>
+    <w:lvl w:ilvl="0" w:tplc="04090001">
+      <w:start w:val="1"/>
+      <w:numFmt w:val="bullet"/>
+      <w:lvlText w:val=""/>
+      <w:lvlJc w:val="left"/>
+      <w:pPr>
+        <w:ind w:left="2160" w:hanging="360"/>
+      </w:pPr>
+      <w:rPr>
+        <w:rFonts w:ascii="Symbol" w:hAnsi="Symbol" w:hint="default"/>
+      </w:rPr>
+    </w:lvl>
+    <w:lvl w:ilvl="1" w:tplc="04090003" w:tentative="1">
+      <w:start w:val="1"/>
+      <w:numFmt w:val="bullet"/>
+      <w:lvlText w:val="o"/>
+      <w:lvlJc w:val="left"/>
+      <w:pPr>
+        <w:ind w:left="2880" w:hanging="360"/>
+      </w:pPr>
+      <w:rPr>
+        <w:rFonts w:ascii="Courier New" w:hAnsi="Courier New" w:hint="default"/>
+      </w:rPr>
+    </w:lvl>
+    <w:lvl w:ilvl="2" w:tplc="04090005" w:tentative="1">
+      <w:start w:val="1"/>
+      <w:numFmt w:val="bullet"/>
+      <w:lvlText w:val=""/>
+      <w:lvlJc w:val="left"/>
+      <w:pPr>
+        <w:ind w:left="3600" w:hanging="360"/>
+      </w:pPr>
+      <w:rPr>
+        <w:rFonts w:ascii="Wingdings" w:hAnsi="Wingdings" w:hint="default"/>
+      </w:rPr>
+    </w:lvl>
+    <w:lvl w:ilvl="3" w:tplc="04090001" w:tentative="1">
+      <w:start w:val="1"/>
+      <w:numFmt w:val="bullet"/>
+      <w:lvlText w:val=""/>
+      <w:lvlJc w:val="left"/>
+      <w:pPr>
+        <w:ind w:left="4320" w:hanging="360"/>
+      </w:pPr>
+      <w:rPr>
+        <w:rFonts w:ascii="Symbol" w:hAnsi="Symbol" w:hint="default"/>
+      </w:rPr>
+    </w:lvl>
+    <w:lvl w:ilvl="4" w:tplc="04090003" w:tentative="1">
+      <w:start w:val="1"/>
+      <w:numFmt w:val="bullet"/>
+      <w:lvlText w:val="o"/>
+      <w:lvlJc w:val="left"/>
+      <w:pPr>
+        <w:ind w:left="5040" w:hanging="360"/>
+      </w:pPr>
+      <w:rPr>
+        <w:rFonts w:ascii="Courier New" w:hAnsi="Courier New" w:hint="default"/>
+      </w:rPr>
+    </w:lvl>
+    <w:lvl w:ilvl="5" w:tplc="04090005" w:tentative="1">
+      <w:start w:val="1"/>
+      <w:numFmt w:val="bullet"/>
+      <w:lvlText w:val=""/>
+      <w:lvlJc w:val="left"/>
+      <w:pPr>
+        <w:ind w:left="5760" w:hanging="360"/>
+      </w:pPr>
+      <w:rPr>
+        <w:rFonts w:ascii="Wingdings" w:hAnsi="Wingdings" w:hint="default"/>
+      </w:rPr>
+    </w:lvl>
+    <w:lvl w:ilvl="6" w:tplc="04090001" w:tentative="1">
+      <w:start w:val="1"/>
+      <w:numFmt w:val="bullet"/>
+      <w:lvlText w:val=""/>
+      <w:lvlJc w:val="left"/>
+      <w:pPr>
+        <w:ind w:left="6480" w:hanging="360"/>
+      </w:pPr>
+      <w:rPr>
+        <w:rFonts w:ascii="Symbol" w:hAnsi="Symbol" w:hint="default"/>
+      </w:rPr>
+    </w:lvl>
+    <w:lvl w:ilvl="7" w:tplc="04090003" w:tentative="1">
+      <w:start w:val="1"/>
+      <w:numFmt w:val="bullet"/>
+      <w:lvlText w:val="o"/>
+      <w:lvlJc w:val="left"/>
+      <w:pPr>
+        <w:ind w:left="7200" w:hanging="360"/>
+      </w:pPr>
+      <w:rPr>
+        <w:rFonts w:ascii="Courier New" w:hAnsi="Courier New" w:hint="default"/>
+      </w:rPr>
+    </w:lvl>
+    <w:lvl w:ilvl="8" w:tplc="04090005" w:tentative="1">
+      <w:start w:val="1"/>
+      <w:numFmt w:val="bullet"/>
+      <w:lvlText w:val=""/>
+      <w:lvlJc w:val="left"/>
+      <w:pPr>
+        <w:ind w:left="7920" w:hanging="360"/>
+      </w:pPr>
+      <w:rPr>
+        <w:rFonts w:ascii="Wingdings" w:hAnsi="Wingdings" w:hint="default"/>
+      </w:rPr>
+    </w:lvl>
+  </w:abstractNum>
+  <w:abstractNum w:abstractNumId="6">
     <w:nsid w:val="65065FBA"/>
     <w:multiLevelType w:val="hybridMultilevel"/>
     <w:tmpl w:val="3D4CDE6C"/>
@@ -2129,7 +2461,7 @@
       </w:pPr>
     </w:lvl>
   </w:abstractNum>
-  <w:abstractNum w:abstractNumId="6">
+  <w:abstractNum w:abstractNumId="7">
     <w:nsid w:val="6ECE2763"/>
     <w:multiLevelType w:val="hybridMultilevel"/>
     <w:tmpl w:val="8D3E2D10"/>
@@ -2242,7 +2574,7 @@
       </w:rPr>
     </w:lvl>
   </w:abstractNum>
-  <w:abstractNum w:abstractNumId="7">
+  <w:abstractNum w:abstractNumId="8">
     <w:nsid w:val="791D20C6"/>
     <w:multiLevelType w:val="hybridMultilevel"/>
     <w:tmpl w:val="3D4CDE6C"/>
@@ -2331,7 +2663,7 @@
       </w:pPr>
     </w:lvl>
   </w:abstractNum>
-  <w:abstractNum w:abstractNumId="8">
+  <w:abstractNum w:abstractNumId="9">
     <w:nsid w:val="7DB279D2"/>
     <w:multiLevelType w:val="hybridMultilevel"/>
     <w:tmpl w:val="6396FD8A"/>
@@ -2445,10 +2777,10 @@
     </w:lvl>
   </w:abstractNum>
   <w:num w:numId="1">
-    <w:abstractNumId w:val="5"/>
+    <w:abstractNumId w:val="6"/>
   </w:num>
   <w:num w:numId="2">
-    <w:abstractNumId w:val="7"/>
+    <w:abstractNumId w:val="8"/>
   </w:num>
   <w:num w:numId="3">
     <w:abstractNumId w:val="4"/>
@@ -2463,13 +2795,16 @@
     <w:abstractNumId w:val="0"/>
   </w:num>
   <w:num w:numId="7">
-    <w:abstractNumId w:val="6"/>
+    <w:abstractNumId w:val="7"/>
   </w:num>
   <w:num w:numId="8">
     <w:abstractNumId w:val="3"/>
   </w:num>
   <w:num w:numId="9">
-    <w:abstractNumId w:val="8"/>
+    <w:abstractNumId w:val="9"/>
+  </w:num>
+  <w:num w:numId="10">
+    <w:abstractNumId w:val="5"/>
   </w:num>
 </w:numbering>
 </file>
@@ -3299,7 +3634,7 @@
 </file>
 
 <file path=customXml/itemProps1.xml><?xml version="1.0" encoding="utf-8"?>
-<ds:datastoreItem xmlns:ds="http://schemas.openxmlformats.org/officeDocument/2006/customXml" ds:itemID="{FDA0CEE6-F0EB-9243-A998-F6F55FAA9D7C}">
+<ds:datastoreItem xmlns:ds="http://schemas.openxmlformats.org/officeDocument/2006/customXml" ds:itemID="{B6AFA578-9533-D94E-AA73-923069F7023A}">
   <ds:schemaRefs>
     <ds:schemaRef ds:uri="http://schemas.openxmlformats.org/officeDocument/2006/bibliography"/>
   </ds:schemaRefs>

</xml_diff>

<commit_message>
Minor modification to the Sock problem and solved for the Predicting Fingers problem
Added minor modification to the Socks in the Dark problem and added
solution to the Predicting Fingers problem.
</commit_message>
<xml_diff>
--- a/ProblemSolving/Ritenour_Keri1_ProblemSolving.docx
+++ b/ProblemSolving/Ritenour_Keri1_ProblemSolving.docx
@@ -1178,420 +1178,641 @@
     </w:p>
     <w:p>
       <w:pPr>
+        <w:pStyle w:val="ListParagraph"/>
+        <w:numPr>
+          <w:ilvl w:val="0"/>
+          <w:numId w:val="11"/>
+        </w:numPr>
+      </w:pPr>
+      <w:r>
+        <w:t>First match all the socks together by color. Then, organize the sock drawer with so that certain colors are kept in a different area of the drawer.</w:t>
+      </w:r>
+    </w:p>
+    <w:p>
+      <w:pPr>
+        <w:pStyle w:val="ListParagraph"/>
+        <w:numPr>
+          <w:ilvl w:val="0"/>
+          <w:numId w:val="11"/>
+        </w:numPr>
+      </w:pPr>
+      <w:r>
+        <w:t>Using the same number and color of socks, test the method yourself to determine the smallest number of socks that will achieve the overall goal.</w:t>
+      </w:r>
+    </w:p>
+    <w:p>
+      <w:pPr>
+        <w:rPr>
+          <w:b/>
+          <w:i/>
+        </w:rPr>
+      </w:pPr>
+    </w:p>
+    <w:p>
+      <w:pPr>
+        <w:ind w:left="360"/>
+        <w:rPr>
+          <w:b/>
+          <w:sz w:val="24"/>
+        </w:rPr>
+      </w:pPr>
+    </w:p>
+    <w:p>
+      <w:pPr>
+        <w:ind w:left="360"/>
+        <w:rPr>
+          <w:b/>
+          <w:sz w:val="24"/>
+        </w:rPr>
+      </w:pPr>
+      <w:r>
+        <w:rPr>
+          <w:b/>
+          <w:sz w:val="24"/>
+        </w:rPr>
+        <w:t>Predicting Fingers:</w:t>
+      </w:r>
+    </w:p>
+    <w:p>
+      <w:pPr>
+        <w:ind w:left="360"/>
+      </w:pPr>
+      <w:r>
+        <w:t>A little girl counts using the fingers of her left hand as follows: She starts by calling her thumb 1, the first finger 2, middle finger 3, ring finger 4, and little finger 5. Then she reverses direction, calling the ring finger 6, middle finger 7, first finger 8 and thumb 9, after which she calls her first finger 10 and so on. If she continues to count in this manner, on which finger will she stop?</w:t>
+      </w:r>
+    </w:p>
+    <w:p>
+      <w:pPr>
+        <w:pStyle w:val="ListParagraph"/>
+        <w:numPr>
+          <w:ilvl w:val="0"/>
+          <w:numId w:val="6"/>
+        </w:numPr>
+      </w:pPr>
+      <w:r>
+        <w:t xml:space="preserve">What </w:t>
+      </w:r>
+      <w:r>
+        <w:t>if the girl counts from 1 to 10</w:t>
+      </w:r>
+    </w:p>
+    <w:p>
+      <w:pPr>
+        <w:pStyle w:val="ListParagraph"/>
+        <w:numPr>
+          <w:ilvl w:val="0"/>
+          <w:numId w:val="6"/>
+        </w:numPr>
+      </w:pPr>
+      <w:r>
+        <w:t>What if the gir</w:t>
+      </w:r>
+      <w:r>
+        <w:t>l</w:t>
+      </w:r>
+      <w:r>
+        <w:t xml:space="preserve"> counts from 1 to 100</w:t>
+      </w:r>
+    </w:p>
+    <w:p>
+      <w:pPr>
+        <w:pStyle w:val="ListParagraph"/>
+        <w:numPr>
+          <w:ilvl w:val="0"/>
+          <w:numId w:val="6"/>
+        </w:numPr>
+      </w:pPr>
+      <w:r>
+        <w:t>What if the girl counts from 1 to 1000</w:t>
+      </w:r>
+    </w:p>
+    <w:p>
+      <w:pPr>
+        <w:rPr>
+          <w:sz w:val="24"/>
+        </w:rPr>
+      </w:pPr>
+    </w:p>
+    <w:p>
+      <w:pPr>
+        <w:rPr>
+          <w:sz w:val="24"/>
+        </w:rPr>
+      </w:pPr>
+    </w:p>
+    <w:p>
+      <w:pPr>
+        <w:pStyle w:val="ListParagraph"/>
+        <w:numPr>
+          <w:ilvl w:val="0"/>
+          <w:numId w:val="3"/>
+        </w:numPr>
+        <w:rPr>
+          <w:b/>
+          <w:i/>
+        </w:rPr>
+      </w:pPr>
+      <w:r>
+        <w:rPr>
+          <w:b/>
+          <w:i/>
+        </w:rPr>
+        <w:t>Define the Problem:</w:t>
+      </w:r>
+      <w:r>
+        <w:t xml:space="preserve"> </w:t>
+      </w:r>
+    </w:p>
+    <w:p>
+      <w:pPr>
+        <w:pStyle w:val="ListParagraph"/>
+        <w:numPr>
+          <w:ilvl w:val="1"/>
+          <w:numId w:val="3"/>
+        </w:numPr>
+        <w:rPr>
+          <w:b/>
+          <w:i/>
+        </w:rPr>
+      </w:pPr>
+      <w:r>
+        <w:rPr>
+          <w:b/>
+        </w:rPr>
+        <w:t>Do this in your own words.</w:t>
+      </w:r>
+    </w:p>
+    <w:p>
+      <w:pPr>
         <w:ind w:left="1440"/>
       </w:pPr>
       <w:r>
-        <w:t>First match all the socks together by color. Then, organize the sock drawer with so that certain colors are kept in a different area of the drawer.</w:t>
+        <w:t xml:space="preserve">The little girl has created a method for counting to ten on her fingers. </w:t>
+      </w:r>
+      <w:r>
+        <w:t>She would to know which finger she would stop on if she counts to 10, 100, and 1000.</w:t>
+      </w:r>
+    </w:p>
+    <w:p>
+      <w:pPr>
+        <w:rPr>
+          <w:b/>
+          <w:i/>
+        </w:rPr>
+      </w:pPr>
+    </w:p>
+    <w:p>
+      <w:pPr>
+        <w:pStyle w:val="ListParagraph"/>
+        <w:numPr>
+          <w:ilvl w:val="1"/>
+          <w:numId w:val="3"/>
+        </w:numPr>
+        <w:rPr>
+          <w:b/>
+          <w:i/>
+        </w:rPr>
+      </w:pPr>
+      <w:r>
+        <w:rPr>
+          <w:b/>
+        </w:rPr>
+        <w:t>What insight can you offer into the problem that is not immediately visible from the word problem alone?</w:t>
+      </w:r>
+    </w:p>
+    <w:p>
+      <w:pPr>
+        <w:ind w:left="1440"/>
+      </w:pPr>
+      <w:r>
+        <w:t>Her method of counting is different from the ways that most people would count to 10 on their fingers.</w:t>
+      </w:r>
+    </w:p>
+    <w:p>
+      <w:pPr>
+        <w:rPr>
+          <w:b/>
+          <w:i/>
+        </w:rPr>
+      </w:pPr>
+    </w:p>
+    <w:p>
+      <w:pPr>
+        <w:pStyle w:val="ListParagraph"/>
+        <w:numPr>
+          <w:ilvl w:val="1"/>
+          <w:numId w:val="3"/>
+        </w:numPr>
+        <w:rPr>
+          <w:b/>
+          <w:i/>
+        </w:rPr>
+      </w:pPr>
+      <w:r>
+        <w:rPr>
+          <w:b/>
+          <w:i/>
+        </w:rPr>
+        <w:t>What is the overall goal?</w:t>
+      </w:r>
+    </w:p>
+    <w:p>
+      <w:pPr>
+        <w:ind w:left="1440"/>
+      </w:pPr>
+      <w:r>
+        <w:t>The overall goal is to determine which finger she would stop on when counting to 10, 100, and 1000.</w:t>
+      </w:r>
+    </w:p>
+    <w:p>
+      <w:pPr>
+        <w:rPr>
+          <w:b/>
+          <w:i/>
+        </w:rPr>
+      </w:pPr>
+    </w:p>
+    <w:p>
+      <w:pPr>
+        <w:pStyle w:val="ListParagraph"/>
+        <w:numPr>
+          <w:ilvl w:val="0"/>
+          <w:numId w:val="3"/>
+        </w:numPr>
+        <w:rPr>
+          <w:b/>
+          <w:i/>
+        </w:rPr>
+      </w:pPr>
+      <w:r>
+        <w:rPr>
+          <w:b/>
+          <w:i/>
+        </w:rPr>
+        <w:t>Break the problem apart</w:t>
+      </w:r>
+    </w:p>
+    <w:p>
+      <w:pPr>
+        <w:pStyle w:val="ListParagraph"/>
+        <w:numPr>
+          <w:ilvl w:val="1"/>
+          <w:numId w:val="3"/>
+        </w:numPr>
+        <w:rPr>
+          <w:b/>
+          <w:i/>
+        </w:rPr>
+      </w:pPr>
+      <w:r>
+        <w:rPr>
+          <w:b/>
+          <w:i/>
+        </w:rPr>
+        <w:t>What are the constraints?</w:t>
+      </w:r>
+    </w:p>
+    <w:p>
+      <w:pPr>
+        <w:ind w:left="1440"/>
+      </w:pPr>
+      <w:r>
+        <w:t>We are constrained by the fact that her system of counting is unique and time consuming when counting to 100 and 1000.</w:t>
+      </w:r>
+    </w:p>
+    <w:p>
+      <w:pPr>
+        <w:rPr>
+          <w:b/>
+          <w:i/>
+        </w:rPr>
+      </w:pPr>
+    </w:p>
+    <w:p>
+      <w:pPr>
+        <w:pStyle w:val="ListParagraph"/>
+        <w:numPr>
+          <w:ilvl w:val="1"/>
+          <w:numId w:val="3"/>
+        </w:numPr>
+        <w:rPr>
+          <w:b/>
+          <w:i/>
+        </w:rPr>
+      </w:pPr>
+      <w:r>
+        <w:rPr>
+          <w:b/>
+          <w:i/>
+        </w:rPr>
+        <w:t>What are the sub-goals?</w:t>
+      </w:r>
+    </w:p>
+    <w:p>
+      <w:pPr>
+        <w:ind w:left="1440"/>
+      </w:pPr>
+      <w:r>
+        <w:t>Using the girls finger counting method to determine the finger that will be the last one when counting to 10, 100, and 1000.</w:t>
+      </w:r>
+    </w:p>
+    <w:p>
+      <w:pPr>
+        <w:rPr>
+          <w:b/>
+          <w:i/>
+        </w:rPr>
+      </w:pPr>
+    </w:p>
+    <w:p>
+      <w:pPr>
+        <w:pStyle w:val="ListParagraph"/>
+        <w:numPr>
+          <w:ilvl w:val="0"/>
+          <w:numId w:val="3"/>
+        </w:numPr>
+        <w:rPr>
+          <w:b/>
+          <w:i/>
+        </w:rPr>
+      </w:pPr>
+      <w:r>
+        <w:rPr>
+          <w:b/>
+          <w:i/>
+        </w:rPr>
+        <w:t>Identify potential solutions</w:t>
+      </w:r>
+    </w:p>
+    <w:p>
+      <w:pPr>
+        <w:pStyle w:val="ListParagraph"/>
+        <w:numPr>
+          <w:ilvl w:val="1"/>
+          <w:numId w:val="3"/>
+        </w:numPr>
+        <w:rPr>
+          <w:b/>
+          <w:i/>
+        </w:rPr>
+      </w:pPr>
+      <w:r>
+        <w:rPr>
+          <w:b/>
+          <w:i/>
+        </w:rPr>
+        <w:t>For each of the sub-problems you’ve discussed in #2, what is a possible solution?</w:t>
+      </w:r>
+    </w:p>
+    <w:p>
+      <w:pPr>
+        <w:pStyle w:val="ListParagraph"/>
+        <w:numPr>
+          <w:ilvl w:val="0"/>
+          <w:numId w:val="12"/>
+        </w:numPr>
+      </w:pPr>
+      <w:r>
+        <w:t>Have the girl adjust her way of counting to make it easier.</w:t>
+      </w:r>
+    </w:p>
+    <w:p>
+      <w:pPr>
+        <w:pStyle w:val="ListParagraph"/>
+        <w:numPr>
+          <w:ilvl w:val="0"/>
+          <w:numId w:val="12"/>
+        </w:numPr>
+      </w:pPr>
+      <w:r>
+        <w:t>We count using the girls method has done to determine the ending finger.</w:t>
+      </w:r>
+    </w:p>
+    <w:p>
+      <w:pPr>
+        <w:pStyle w:val="ListParagraph"/>
+        <w:numPr>
+          <w:ilvl w:val="0"/>
+          <w:numId w:val="12"/>
+        </w:numPr>
+      </w:pPr>
+      <w:r>
+        <w:t>Since the problem deals with multiples of 10’s determine which finger would you would end on and apply that to all of them.</w:t>
+      </w:r>
+    </w:p>
+    <w:p>
+      <w:pPr>
+        <w:rPr>
+          <w:b/>
+          <w:i/>
+        </w:rPr>
+      </w:pPr>
+    </w:p>
+    <w:p>
+      <w:pPr>
+        <w:pStyle w:val="ListParagraph"/>
+        <w:numPr>
+          <w:ilvl w:val="0"/>
+          <w:numId w:val="3"/>
+        </w:numPr>
+        <w:rPr>
+          <w:b/>
+          <w:i/>
+        </w:rPr>
+      </w:pPr>
+      <w:r>
+        <w:rPr>
+          <w:b/>
+          <w:i/>
+        </w:rPr>
+        <w:t>Evaluate each potential solution</w:t>
+      </w:r>
+    </w:p>
+    <w:p>
+      <w:pPr>
+        <w:pStyle w:val="ListParagraph"/>
+        <w:numPr>
+          <w:ilvl w:val="1"/>
+          <w:numId w:val="3"/>
+        </w:numPr>
+        <w:rPr>
+          <w:b/>
+          <w:i/>
+        </w:rPr>
+      </w:pPr>
+      <w:r>
+        <w:rPr>
+          <w:b/>
+          <w:i/>
+        </w:rPr>
+        <w:t>Does each solution meet the goals?</w:t>
+      </w:r>
+    </w:p>
+    <w:p>
+      <w:pPr>
+        <w:ind w:left="1440"/>
+      </w:pPr>
+      <w:r>
+        <w:t>Yes.</w:t>
+      </w:r>
+    </w:p>
+    <w:p>
+      <w:pPr>
+        <w:rPr>
+          <w:b/>
+          <w:i/>
+        </w:rPr>
+      </w:pPr>
+    </w:p>
+    <w:p>
+      <w:pPr>
+        <w:pStyle w:val="ListParagraph"/>
+        <w:numPr>
+          <w:ilvl w:val="1"/>
+          <w:numId w:val="3"/>
+        </w:numPr>
+        <w:rPr>
+          <w:b/>
+          <w:i/>
+        </w:rPr>
+      </w:pPr>
+      <w:r>
+        <w:rPr>
+          <w:b/>
+          <w:i/>
+        </w:rPr>
+        <w:t>Will each solution work for ALL cases?</w:t>
+      </w:r>
+    </w:p>
+    <w:p>
+      <w:pPr>
+        <w:ind w:left="1440"/>
+      </w:pPr>
+      <w:r>
+        <w:t>Yes</w:t>
+      </w:r>
+    </w:p>
+    <w:p>
+      <w:pPr>
+        <w:rPr>
+          <w:b/>
+          <w:i/>
+        </w:rPr>
+      </w:pPr>
+    </w:p>
+    <w:p>
+      <w:pPr>
+        <w:pStyle w:val="ListParagraph"/>
+        <w:numPr>
+          <w:ilvl w:val="0"/>
+          <w:numId w:val="3"/>
+        </w:numPr>
+        <w:rPr>
+          <w:b/>
+          <w:i/>
+        </w:rPr>
+      </w:pPr>
+      <w:r>
+        <w:rPr>
+          <w:b/>
+          <w:i/>
+        </w:rPr>
+        <w:t>Choose a solution and develop a plan to implement it.</w:t>
+      </w:r>
+    </w:p>
+    <w:p>
+      <w:pPr>
+        <w:pStyle w:val="ListParagraph"/>
+        <w:numPr>
+          <w:ilvl w:val="1"/>
+          <w:numId w:val="3"/>
+        </w:numPr>
+        <w:rPr>
+          <w:b/>
+          <w:i/>
+        </w:rPr>
+      </w:pPr>
+      <w:r>
+        <w:rPr>
+          <w:b/>
+          <w:i/>
+        </w:rPr>
+        <w:t>Explain the solution in full.</w:t>
+      </w:r>
+    </w:p>
+    <w:p>
+      <w:pPr>
+        <w:ind w:left="1440"/>
+      </w:pPr>
+      <w:r>
+        <w:t>Both solutions are possible and realistic.</w:t>
+      </w:r>
+    </w:p>
+    <w:p>
+      <w:pPr>
+        <w:rPr>
+          <w:b/>
+          <w:i/>
+        </w:rPr>
+      </w:pPr>
+    </w:p>
+    <w:p>
+      <w:pPr>
+        <w:pStyle w:val="ListParagraph"/>
+        <w:numPr>
+          <w:ilvl w:val="1"/>
+          <w:numId w:val="3"/>
+        </w:numPr>
+        <w:rPr>
+          <w:b/>
+          <w:i/>
+        </w:rPr>
+      </w:pPr>
+      <w:r>
+        <w:rPr>
+          <w:b/>
+          <w:i/>
+        </w:rPr>
+        <w:t xml:space="preserve">Describe some test cases you tried out to make sure it works. </w:t>
+      </w:r>
+    </w:p>
+    <w:p>
+      <w:pPr>
+        <w:pStyle w:val="ListParagraph"/>
+        <w:numPr>
+          <w:ilvl w:val="0"/>
+          <w:numId w:val="13"/>
+        </w:numPr>
+      </w:pPr>
+      <w:r>
+        <w:t>Adjusting the girls counting method and counting ourselves.</w:t>
+      </w:r>
+    </w:p>
+    <w:p>
+      <w:pPr>
+        <w:pStyle w:val="ListParagraph"/>
+        <w:numPr>
+          <w:ilvl w:val="0"/>
+          <w:numId w:val="13"/>
+        </w:numPr>
+      </w:pPr>
+      <w:r>
+        <w:t>Using the girls’ current method, we count them.</w:t>
+      </w:r>
+    </w:p>
+    <w:p>
+      <w:pPr>
+        <w:pStyle w:val="ListParagraph"/>
+        <w:numPr>
+          <w:ilvl w:val="0"/>
+          <w:numId w:val="13"/>
+        </w:numPr>
+      </w:pPr>
+      <w:r>
+        <w:t>Since the problem includes multiples of ten, counting to ten would result in the pinky finger would be the one she stopped on for all scenarios.</w:t>
       </w:r>
       <w:bookmarkStart w:id="0" w:name="_GoBack"/>
       <w:bookmarkEnd w:id="0"/>
-    </w:p>
-    <w:p>
-      <w:pPr>
-        <w:rPr>
-          <w:b/>
-          <w:i/>
-        </w:rPr>
-      </w:pPr>
-    </w:p>
-    <w:p>
-      <w:pPr>
-        <w:ind w:left="360"/>
-        <w:rPr>
-          <w:b/>
-          <w:sz w:val="24"/>
-        </w:rPr>
-      </w:pPr>
-    </w:p>
-    <w:p>
-      <w:pPr>
-        <w:ind w:left="360"/>
-        <w:rPr>
-          <w:b/>
-          <w:sz w:val="24"/>
-        </w:rPr>
-      </w:pPr>
-      <w:r>
-        <w:rPr>
-          <w:b/>
-          <w:sz w:val="24"/>
-        </w:rPr>
-        <w:t>Predicting Fingers:</w:t>
-      </w:r>
-    </w:p>
-    <w:p>
-      <w:pPr>
-        <w:ind w:left="360"/>
-      </w:pPr>
-      <w:r>
-        <w:t>A little girl counts using the fingers of her left hand as follows: She starts by calling her thumb 1, the first finger 2, middle finger 3, ring finger 4, and little finger 5. Then she reverses direction, calling the ring finger 6, middle finger 7, first finger 8 and thumb 9, after which she calls her first finger 10 and so on. If she continues to count in this manner, on which finger will she stop?</w:t>
-      </w:r>
-    </w:p>
-    <w:p>
-      <w:pPr>
-        <w:pStyle w:val="ListParagraph"/>
-        <w:numPr>
-          <w:ilvl w:val="0"/>
-          <w:numId w:val="6"/>
-        </w:numPr>
-      </w:pPr>
-      <w:r>
-        <w:t>What if the girl counts from 1 to 100</w:t>
-      </w:r>
-    </w:p>
-    <w:p>
-      <w:pPr>
-        <w:pStyle w:val="ListParagraph"/>
-        <w:numPr>
-          <w:ilvl w:val="0"/>
-          <w:numId w:val="6"/>
-        </w:numPr>
-      </w:pPr>
-      <w:r>
-        <w:t>What if the gir</w:t>
-      </w:r>
-      <w:r>
-        <w:t>l</w:t>
-      </w:r>
-      <w:r>
-        <w:t xml:space="preserve"> counts from 1 to 100</w:t>
-      </w:r>
-    </w:p>
-    <w:p>
-      <w:pPr>
-        <w:pStyle w:val="ListParagraph"/>
-        <w:numPr>
-          <w:ilvl w:val="0"/>
-          <w:numId w:val="6"/>
-        </w:numPr>
-      </w:pPr>
-      <w:r>
-        <w:t>What if the girl counts from 1 to 1000</w:t>
-      </w:r>
-    </w:p>
-    <w:p>
-      <w:pPr>
-        <w:rPr>
-          <w:sz w:val="24"/>
-        </w:rPr>
-      </w:pPr>
-    </w:p>
-    <w:p>
-      <w:pPr>
-        <w:pStyle w:val="ListParagraph"/>
-        <w:numPr>
-          <w:ilvl w:val="0"/>
-          <w:numId w:val="3"/>
-        </w:numPr>
-        <w:rPr>
-          <w:b/>
-          <w:i/>
-        </w:rPr>
-      </w:pPr>
-      <w:r>
-        <w:rPr>
-          <w:b/>
-          <w:i/>
-        </w:rPr>
-        <w:t>Define the Problem:</w:t>
-      </w:r>
-      <w:r>
-        <w:t xml:space="preserve"> </w:t>
-      </w:r>
-    </w:p>
-    <w:p>
-      <w:pPr>
-        <w:pStyle w:val="ListParagraph"/>
-        <w:numPr>
-          <w:ilvl w:val="1"/>
-          <w:numId w:val="3"/>
-        </w:numPr>
-        <w:rPr>
-          <w:b/>
-          <w:i/>
-        </w:rPr>
-      </w:pPr>
-      <w:r>
-        <w:rPr>
-          <w:b/>
-        </w:rPr>
-        <w:t>Do this in your own words.</w:t>
-      </w:r>
-    </w:p>
-    <w:p>
-      <w:pPr>
-        <w:rPr>
-          <w:b/>
-          <w:i/>
-        </w:rPr>
-      </w:pPr>
-    </w:p>
-    <w:p>
-      <w:pPr>
-        <w:rPr>
-          <w:b/>
-          <w:i/>
-        </w:rPr>
-      </w:pPr>
-    </w:p>
-    <w:p>
-      <w:pPr>
-        <w:pStyle w:val="ListParagraph"/>
-        <w:numPr>
-          <w:ilvl w:val="1"/>
-          <w:numId w:val="3"/>
-        </w:numPr>
-        <w:rPr>
-          <w:b/>
-          <w:i/>
-        </w:rPr>
-      </w:pPr>
-      <w:r>
-        <w:rPr>
-          <w:b/>
-        </w:rPr>
-        <w:t>What insight can you offer into the problem that is not immediately visible from the word problem alone?</w:t>
-      </w:r>
-    </w:p>
-    <w:p>
-      <w:pPr>
-        <w:pStyle w:val="ListParagraph"/>
-        <w:numPr>
-          <w:ilvl w:val="1"/>
-          <w:numId w:val="3"/>
-        </w:numPr>
-        <w:rPr>
-          <w:b/>
-          <w:i/>
-        </w:rPr>
-      </w:pPr>
-      <w:r>
-        <w:rPr>
-          <w:b/>
-          <w:i/>
-        </w:rPr>
-        <w:t>What is the overall goal?</w:t>
-      </w:r>
-    </w:p>
-    <w:p>
-      <w:pPr>
-        <w:pStyle w:val="ListParagraph"/>
-        <w:numPr>
-          <w:ilvl w:val="0"/>
-          <w:numId w:val="3"/>
-        </w:numPr>
-        <w:rPr>
-          <w:b/>
-          <w:i/>
-        </w:rPr>
-      </w:pPr>
-      <w:r>
-        <w:rPr>
-          <w:b/>
-          <w:i/>
-        </w:rPr>
-        <w:t>Break the problem apart</w:t>
-      </w:r>
-    </w:p>
-    <w:p>
-      <w:pPr>
-        <w:pStyle w:val="ListParagraph"/>
-        <w:numPr>
-          <w:ilvl w:val="1"/>
-          <w:numId w:val="3"/>
-        </w:numPr>
-        <w:rPr>
-          <w:b/>
-          <w:i/>
-        </w:rPr>
-      </w:pPr>
-      <w:r>
-        <w:rPr>
-          <w:b/>
-          <w:i/>
-        </w:rPr>
-        <w:t>What are the constraints?</w:t>
-      </w:r>
-    </w:p>
-    <w:p>
-      <w:pPr>
-        <w:pStyle w:val="ListParagraph"/>
-        <w:numPr>
-          <w:ilvl w:val="1"/>
-          <w:numId w:val="3"/>
-        </w:numPr>
-        <w:rPr>
-          <w:b/>
-          <w:i/>
-        </w:rPr>
-      </w:pPr>
-      <w:r>
-        <w:rPr>
-          <w:b/>
-          <w:i/>
-        </w:rPr>
-        <w:t>What are the sub-goals?</w:t>
-      </w:r>
-    </w:p>
-    <w:p>
-      <w:pPr>
-        <w:pStyle w:val="ListParagraph"/>
-        <w:numPr>
-          <w:ilvl w:val="0"/>
-          <w:numId w:val="3"/>
-        </w:numPr>
-        <w:rPr>
-          <w:b/>
-          <w:i/>
-        </w:rPr>
-      </w:pPr>
-      <w:r>
-        <w:rPr>
-          <w:b/>
-          <w:i/>
-        </w:rPr>
-        <w:t>Identify potential solutions</w:t>
-      </w:r>
-    </w:p>
-    <w:p>
-      <w:pPr>
-        <w:pStyle w:val="ListParagraph"/>
-        <w:numPr>
-          <w:ilvl w:val="1"/>
-          <w:numId w:val="3"/>
-        </w:numPr>
-        <w:rPr>
-          <w:b/>
-          <w:i/>
-        </w:rPr>
-      </w:pPr>
-      <w:r>
-        <w:rPr>
-          <w:b/>
-          <w:i/>
-        </w:rPr>
-        <w:t>For each of the sub-problems you’ve discussed in #2, what is a possible solution?</w:t>
-      </w:r>
-    </w:p>
-    <w:p>
-      <w:pPr>
-        <w:pStyle w:val="ListParagraph"/>
-        <w:numPr>
-          <w:ilvl w:val="0"/>
-          <w:numId w:val="3"/>
-        </w:numPr>
-        <w:rPr>
-          <w:b/>
-          <w:i/>
-        </w:rPr>
-      </w:pPr>
-      <w:r>
-        <w:rPr>
-          <w:b/>
-          <w:i/>
-        </w:rPr>
-        <w:t>Evaluate each potential solution</w:t>
-      </w:r>
-    </w:p>
-    <w:p>
-      <w:pPr>
-        <w:pStyle w:val="ListParagraph"/>
-        <w:numPr>
-          <w:ilvl w:val="1"/>
-          <w:numId w:val="3"/>
-        </w:numPr>
-        <w:rPr>
-          <w:b/>
-          <w:i/>
-        </w:rPr>
-      </w:pPr>
-      <w:r>
-        <w:rPr>
-          <w:b/>
-          <w:i/>
-        </w:rPr>
-        <w:t>Does each solution meet the goals?</w:t>
-      </w:r>
-    </w:p>
-    <w:p>
-      <w:pPr>
-        <w:pStyle w:val="ListParagraph"/>
-        <w:numPr>
-          <w:ilvl w:val="1"/>
-          <w:numId w:val="3"/>
-        </w:numPr>
-        <w:rPr>
-          <w:b/>
-          <w:i/>
-        </w:rPr>
-      </w:pPr>
-      <w:r>
-        <w:rPr>
-          <w:b/>
-          <w:i/>
-        </w:rPr>
-        <w:t>Will each solution work for ALL cases?</w:t>
-      </w:r>
-    </w:p>
-    <w:p>
-      <w:pPr>
-        <w:pStyle w:val="ListParagraph"/>
-        <w:numPr>
-          <w:ilvl w:val="0"/>
-          <w:numId w:val="3"/>
-        </w:numPr>
-        <w:rPr>
-          <w:b/>
-          <w:i/>
-        </w:rPr>
-      </w:pPr>
-      <w:r>
-        <w:rPr>
-          <w:b/>
-          <w:i/>
-        </w:rPr>
-        <w:t>Choose a solution and develop a plan to implement it.</w:t>
-      </w:r>
-    </w:p>
-    <w:p>
-      <w:pPr>
-        <w:pStyle w:val="ListParagraph"/>
-        <w:numPr>
-          <w:ilvl w:val="1"/>
-          <w:numId w:val="3"/>
-        </w:numPr>
-        <w:rPr>
-          <w:b/>
-          <w:i/>
-        </w:rPr>
-      </w:pPr>
-      <w:r>
-        <w:rPr>
-          <w:b/>
-          <w:i/>
-        </w:rPr>
-        <w:t>Explain the solution in full.</w:t>
-      </w:r>
-    </w:p>
-    <w:p>
-      <w:pPr>
-        <w:pStyle w:val="ListParagraph"/>
-        <w:numPr>
-          <w:ilvl w:val="1"/>
-          <w:numId w:val="3"/>
-        </w:numPr>
-        <w:rPr>
-          <w:b/>
-          <w:i/>
-        </w:rPr>
-      </w:pPr>
-      <w:r>
-        <w:rPr>
-          <w:b/>
-          <w:i/>
-        </w:rPr>
-        <w:t xml:space="preserve">Describe some test cases you tried out to make sure it works. </w:t>
-      </w:r>
     </w:p>
     <w:p>
       <w:pPr>
@@ -2058,6 +2279,119 @@
     </w:lvl>
   </w:abstractNum>
   <w:abstractNum w:abstractNumId="3">
+    <w:nsid w:val="28AA3B9C"/>
+    <w:multiLevelType w:val="hybridMultilevel"/>
+    <w:tmpl w:val="0C2069FA"/>
+    <w:lvl w:ilvl="0" w:tplc="04090001">
+      <w:start w:val="1"/>
+      <w:numFmt w:val="bullet"/>
+      <w:lvlText w:val=""/>
+      <w:lvlJc w:val="left"/>
+      <w:pPr>
+        <w:ind w:left="2160" w:hanging="360"/>
+      </w:pPr>
+      <w:rPr>
+        <w:rFonts w:ascii="Symbol" w:hAnsi="Symbol" w:hint="default"/>
+      </w:rPr>
+    </w:lvl>
+    <w:lvl w:ilvl="1" w:tplc="04090003" w:tentative="1">
+      <w:start w:val="1"/>
+      <w:numFmt w:val="bullet"/>
+      <w:lvlText w:val="o"/>
+      <w:lvlJc w:val="left"/>
+      <w:pPr>
+        <w:ind w:left="2880" w:hanging="360"/>
+      </w:pPr>
+      <w:rPr>
+        <w:rFonts w:ascii="Courier New" w:hAnsi="Courier New" w:hint="default"/>
+      </w:rPr>
+    </w:lvl>
+    <w:lvl w:ilvl="2" w:tplc="04090005" w:tentative="1">
+      <w:start w:val="1"/>
+      <w:numFmt w:val="bullet"/>
+      <w:lvlText w:val=""/>
+      <w:lvlJc w:val="left"/>
+      <w:pPr>
+        <w:ind w:left="3600" w:hanging="360"/>
+      </w:pPr>
+      <w:rPr>
+        <w:rFonts w:ascii="Wingdings" w:hAnsi="Wingdings" w:hint="default"/>
+      </w:rPr>
+    </w:lvl>
+    <w:lvl w:ilvl="3" w:tplc="04090001" w:tentative="1">
+      <w:start w:val="1"/>
+      <w:numFmt w:val="bullet"/>
+      <w:lvlText w:val=""/>
+      <w:lvlJc w:val="left"/>
+      <w:pPr>
+        <w:ind w:left="4320" w:hanging="360"/>
+      </w:pPr>
+      <w:rPr>
+        <w:rFonts w:ascii="Symbol" w:hAnsi="Symbol" w:hint="default"/>
+      </w:rPr>
+    </w:lvl>
+    <w:lvl w:ilvl="4" w:tplc="04090003" w:tentative="1">
+      <w:start w:val="1"/>
+      <w:numFmt w:val="bullet"/>
+      <w:lvlText w:val="o"/>
+      <w:lvlJc w:val="left"/>
+      <w:pPr>
+        <w:ind w:left="5040" w:hanging="360"/>
+      </w:pPr>
+      <w:rPr>
+        <w:rFonts w:ascii="Courier New" w:hAnsi="Courier New" w:hint="default"/>
+      </w:rPr>
+    </w:lvl>
+    <w:lvl w:ilvl="5" w:tplc="04090005" w:tentative="1">
+      <w:start w:val="1"/>
+      <w:numFmt w:val="bullet"/>
+      <w:lvlText w:val=""/>
+      <w:lvlJc w:val="left"/>
+      <w:pPr>
+        <w:ind w:left="5760" w:hanging="360"/>
+      </w:pPr>
+      <w:rPr>
+        <w:rFonts w:ascii="Wingdings" w:hAnsi="Wingdings" w:hint="default"/>
+      </w:rPr>
+    </w:lvl>
+    <w:lvl w:ilvl="6" w:tplc="04090001" w:tentative="1">
+      <w:start w:val="1"/>
+      <w:numFmt w:val="bullet"/>
+      <w:lvlText w:val=""/>
+      <w:lvlJc w:val="left"/>
+      <w:pPr>
+        <w:ind w:left="6480" w:hanging="360"/>
+      </w:pPr>
+      <w:rPr>
+        <w:rFonts w:ascii="Symbol" w:hAnsi="Symbol" w:hint="default"/>
+      </w:rPr>
+    </w:lvl>
+    <w:lvl w:ilvl="7" w:tplc="04090003" w:tentative="1">
+      <w:start w:val="1"/>
+      <w:numFmt w:val="bullet"/>
+      <w:lvlText w:val="o"/>
+      <w:lvlJc w:val="left"/>
+      <w:pPr>
+        <w:ind w:left="7200" w:hanging="360"/>
+      </w:pPr>
+      <w:rPr>
+        <w:rFonts w:ascii="Courier New" w:hAnsi="Courier New" w:hint="default"/>
+      </w:rPr>
+    </w:lvl>
+    <w:lvl w:ilvl="8" w:tplc="04090005" w:tentative="1">
+      <w:start w:val="1"/>
+      <w:numFmt w:val="bullet"/>
+      <w:lvlText w:val=""/>
+      <w:lvlJc w:val="left"/>
+      <w:pPr>
+        <w:ind w:left="7920" w:hanging="360"/>
+      </w:pPr>
+      <w:rPr>
+        <w:rFonts w:ascii="Wingdings" w:hAnsi="Wingdings" w:hint="default"/>
+      </w:rPr>
+    </w:lvl>
+  </w:abstractNum>
+  <w:abstractNum w:abstractNumId="4">
     <w:nsid w:val="2E192F96"/>
     <w:multiLevelType w:val="hybridMultilevel"/>
     <w:tmpl w:val="8E04D12C"/>
@@ -2170,7 +2504,7 @@
       </w:rPr>
     </w:lvl>
   </w:abstractNum>
-  <w:abstractNum w:abstractNumId="4">
+  <w:abstractNum w:abstractNumId="5">
     <w:nsid w:val="49EA4AF1"/>
     <w:multiLevelType w:val="hybridMultilevel"/>
     <w:tmpl w:val="3D4CDE6C"/>
@@ -2259,7 +2593,7 @@
       </w:pPr>
     </w:lvl>
   </w:abstractNum>
-  <w:abstractNum w:abstractNumId="5">
+  <w:abstractNum w:abstractNumId="6">
     <w:nsid w:val="4D521059"/>
     <w:multiLevelType w:val="hybridMultilevel"/>
     <w:tmpl w:val="B1E06F46"/>
@@ -2372,7 +2706,120 @@
       </w:rPr>
     </w:lvl>
   </w:abstractNum>
-  <w:abstractNum w:abstractNumId="6">
+  <w:abstractNum w:abstractNumId="7">
+    <w:nsid w:val="5BDC482F"/>
+    <w:multiLevelType w:val="hybridMultilevel"/>
+    <w:tmpl w:val="F822E1EE"/>
+    <w:lvl w:ilvl="0" w:tplc="04090001">
+      <w:start w:val="1"/>
+      <w:numFmt w:val="bullet"/>
+      <w:lvlText w:val=""/>
+      <w:lvlJc w:val="left"/>
+      <w:pPr>
+        <w:ind w:left="2160" w:hanging="360"/>
+      </w:pPr>
+      <w:rPr>
+        <w:rFonts w:ascii="Symbol" w:hAnsi="Symbol" w:hint="default"/>
+      </w:rPr>
+    </w:lvl>
+    <w:lvl w:ilvl="1" w:tplc="04090003" w:tentative="1">
+      <w:start w:val="1"/>
+      <w:numFmt w:val="bullet"/>
+      <w:lvlText w:val="o"/>
+      <w:lvlJc w:val="left"/>
+      <w:pPr>
+        <w:ind w:left="2880" w:hanging="360"/>
+      </w:pPr>
+      <w:rPr>
+        <w:rFonts w:ascii="Courier New" w:hAnsi="Courier New" w:hint="default"/>
+      </w:rPr>
+    </w:lvl>
+    <w:lvl w:ilvl="2" w:tplc="04090005" w:tentative="1">
+      <w:start w:val="1"/>
+      <w:numFmt w:val="bullet"/>
+      <w:lvlText w:val=""/>
+      <w:lvlJc w:val="left"/>
+      <w:pPr>
+        <w:ind w:left="3600" w:hanging="360"/>
+      </w:pPr>
+      <w:rPr>
+        <w:rFonts w:ascii="Wingdings" w:hAnsi="Wingdings" w:hint="default"/>
+      </w:rPr>
+    </w:lvl>
+    <w:lvl w:ilvl="3" w:tplc="04090001" w:tentative="1">
+      <w:start w:val="1"/>
+      <w:numFmt w:val="bullet"/>
+      <w:lvlText w:val=""/>
+      <w:lvlJc w:val="left"/>
+      <w:pPr>
+        <w:ind w:left="4320" w:hanging="360"/>
+      </w:pPr>
+      <w:rPr>
+        <w:rFonts w:ascii="Symbol" w:hAnsi="Symbol" w:hint="default"/>
+      </w:rPr>
+    </w:lvl>
+    <w:lvl w:ilvl="4" w:tplc="04090003" w:tentative="1">
+      <w:start w:val="1"/>
+      <w:numFmt w:val="bullet"/>
+      <w:lvlText w:val="o"/>
+      <w:lvlJc w:val="left"/>
+      <w:pPr>
+        <w:ind w:left="5040" w:hanging="360"/>
+      </w:pPr>
+      <w:rPr>
+        <w:rFonts w:ascii="Courier New" w:hAnsi="Courier New" w:hint="default"/>
+      </w:rPr>
+    </w:lvl>
+    <w:lvl w:ilvl="5" w:tplc="04090005" w:tentative="1">
+      <w:start w:val="1"/>
+      <w:numFmt w:val="bullet"/>
+      <w:lvlText w:val=""/>
+      <w:lvlJc w:val="left"/>
+      <w:pPr>
+        <w:ind w:left="5760" w:hanging="360"/>
+      </w:pPr>
+      <w:rPr>
+        <w:rFonts w:ascii="Wingdings" w:hAnsi="Wingdings" w:hint="default"/>
+      </w:rPr>
+    </w:lvl>
+    <w:lvl w:ilvl="6" w:tplc="04090001" w:tentative="1">
+      <w:start w:val="1"/>
+      <w:numFmt w:val="bullet"/>
+      <w:lvlText w:val=""/>
+      <w:lvlJc w:val="left"/>
+      <w:pPr>
+        <w:ind w:left="6480" w:hanging="360"/>
+      </w:pPr>
+      <w:rPr>
+        <w:rFonts w:ascii="Symbol" w:hAnsi="Symbol" w:hint="default"/>
+      </w:rPr>
+    </w:lvl>
+    <w:lvl w:ilvl="7" w:tplc="04090003" w:tentative="1">
+      <w:start w:val="1"/>
+      <w:numFmt w:val="bullet"/>
+      <w:lvlText w:val="o"/>
+      <w:lvlJc w:val="left"/>
+      <w:pPr>
+        <w:ind w:left="7200" w:hanging="360"/>
+      </w:pPr>
+      <w:rPr>
+        <w:rFonts w:ascii="Courier New" w:hAnsi="Courier New" w:hint="default"/>
+      </w:rPr>
+    </w:lvl>
+    <w:lvl w:ilvl="8" w:tplc="04090005" w:tentative="1">
+      <w:start w:val="1"/>
+      <w:numFmt w:val="bullet"/>
+      <w:lvlText w:val=""/>
+      <w:lvlJc w:val="left"/>
+      <w:pPr>
+        <w:ind w:left="7920" w:hanging="360"/>
+      </w:pPr>
+      <w:rPr>
+        <w:rFonts w:ascii="Wingdings" w:hAnsi="Wingdings" w:hint="default"/>
+      </w:rPr>
+    </w:lvl>
+  </w:abstractNum>
+  <w:abstractNum w:abstractNumId="8">
     <w:nsid w:val="65065FBA"/>
     <w:multiLevelType w:val="hybridMultilevel"/>
     <w:tmpl w:val="3D4CDE6C"/>
@@ -2461,7 +2908,7 @@
       </w:pPr>
     </w:lvl>
   </w:abstractNum>
-  <w:abstractNum w:abstractNumId="7">
+  <w:abstractNum w:abstractNumId="9">
     <w:nsid w:val="6ECE2763"/>
     <w:multiLevelType w:val="hybridMultilevel"/>
     <w:tmpl w:val="8D3E2D10"/>
@@ -2574,7 +3021,7 @@
       </w:rPr>
     </w:lvl>
   </w:abstractNum>
-  <w:abstractNum w:abstractNumId="8">
+  <w:abstractNum w:abstractNumId="10">
     <w:nsid w:val="791D20C6"/>
     <w:multiLevelType w:val="hybridMultilevel"/>
     <w:tmpl w:val="3D4CDE6C"/>
@@ -2663,7 +3110,120 @@
       </w:pPr>
     </w:lvl>
   </w:abstractNum>
-  <w:abstractNum w:abstractNumId="9">
+  <w:abstractNum w:abstractNumId="11">
+    <w:nsid w:val="7B85796F"/>
+    <w:multiLevelType w:val="hybridMultilevel"/>
+    <w:tmpl w:val="C8166B3E"/>
+    <w:lvl w:ilvl="0" w:tplc="04090001">
+      <w:start w:val="1"/>
+      <w:numFmt w:val="bullet"/>
+      <w:lvlText w:val=""/>
+      <w:lvlJc w:val="left"/>
+      <w:pPr>
+        <w:ind w:left="2160" w:hanging="360"/>
+      </w:pPr>
+      <w:rPr>
+        <w:rFonts w:ascii="Symbol" w:hAnsi="Symbol" w:hint="default"/>
+      </w:rPr>
+    </w:lvl>
+    <w:lvl w:ilvl="1" w:tplc="04090003" w:tentative="1">
+      <w:start w:val="1"/>
+      <w:numFmt w:val="bullet"/>
+      <w:lvlText w:val="o"/>
+      <w:lvlJc w:val="left"/>
+      <w:pPr>
+        <w:ind w:left="2880" w:hanging="360"/>
+      </w:pPr>
+      <w:rPr>
+        <w:rFonts w:ascii="Courier New" w:hAnsi="Courier New" w:hint="default"/>
+      </w:rPr>
+    </w:lvl>
+    <w:lvl w:ilvl="2" w:tplc="04090005" w:tentative="1">
+      <w:start w:val="1"/>
+      <w:numFmt w:val="bullet"/>
+      <w:lvlText w:val=""/>
+      <w:lvlJc w:val="left"/>
+      <w:pPr>
+        <w:ind w:left="3600" w:hanging="360"/>
+      </w:pPr>
+      <w:rPr>
+        <w:rFonts w:ascii="Wingdings" w:hAnsi="Wingdings" w:hint="default"/>
+      </w:rPr>
+    </w:lvl>
+    <w:lvl w:ilvl="3" w:tplc="04090001" w:tentative="1">
+      <w:start w:val="1"/>
+      <w:numFmt w:val="bullet"/>
+      <w:lvlText w:val=""/>
+      <w:lvlJc w:val="left"/>
+      <w:pPr>
+        <w:ind w:left="4320" w:hanging="360"/>
+      </w:pPr>
+      <w:rPr>
+        <w:rFonts w:ascii="Symbol" w:hAnsi="Symbol" w:hint="default"/>
+      </w:rPr>
+    </w:lvl>
+    <w:lvl w:ilvl="4" w:tplc="04090003" w:tentative="1">
+      <w:start w:val="1"/>
+      <w:numFmt w:val="bullet"/>
+      <w:lvlText w:val="o"/>
+      <w:lvlJc w:val="left"/>
+      <w:pPr>
+        <w:ind w:left="5040" w:hanging="360"/>
+      </w:pPr>
+      <w:rPr>
+        <w:rFonts w:ascii="Courier New" w:hAnsi="Courier New" w:hint="default"/>
+      </w:rPr>
+    </w:lvl>
+    <w:lvl w:ilvl="5" w:tplc="04090005" w:tentative="1">
+      <w:start w:val="1"/>
+      <w:numFmt w:val="bullet"/>
+      <w:lvlText w:val=""/>
+      <w:lvlJc w:val="left"/>
+      <w:pPr>
+        <w:ind w:left="5760" w:hanging="360"/>
+      </w:pPr>
+      <w:rPr>
+        <w:rFonts w:ascii="Wingdings" w:hAnsi="Wingdings" w:hint="default"/>
+      </w:rPr>
+    </w:lvl>
+    <w:lvl w:ilvl="6" w:tplc="04090001" w:tentative="1">
+      <w:start w:val="1"/>
+      <w:numFmt w:val="bullet"/>
+      <w:lvlText w:val=""/>
+      <w:lvlJc w:val="left"/>
+      <w:pPr>
+        <w:ind w:left="6480" w:hanging="360"/>
+      </w:pPr>
+      <w:rPr>
+        <w:rFonts w:ascii="Symbol" w:hAnsi="Symbol" w:hint="default"/>
+      </w:rPr>
+    </w:lvl>
+    <w:lvl w:ilvl="7" w:tplc="04090003" w:tentative="1">
+      <w:start w:val="1"/>
+      <w:numFmt w:val="bullet"/>
+      <w:lvlText w:val="o"/>
+      <w:lvlJc w:val="left"/>
+      <w:pPr>
+        <w:ind w:left="7200" w:hanging="360"/>
+      </w:pPr>
+      <w:rPr>
+        <w:rFonts w:ascii="Courier New" w:hAnsi="Courier New" w:hint="default"/>
+      </w:rPr>
+    </w:lvl>
+    <w:lvl w:ilvl="8" w:tplc="04090005" w:tentative="1">
+      <w:start w:val="1"/>
+      <w:numFmt w:val="bullet"/>
+      <w:lvlText w:val=""/>
+      <w:lvlJc w:val="left"/>
+      <w:pPr>
+        <w:ind w:left="7920" w:hanging="360"/>
+      </w:pPr>
+      <w:rPr>
+        <w:rFonts w:ascii="Wingdings" w:hAnsi="Wingdings" w:hint="default"/>
+      </w:rPr>
+    </w:lvl>
+  </w:abstractNum>
+  <w:abstractNum w:abstractNumId="12">
     <w:nsid w:val="7DB279D2"/>
     <w:multiLevelType w:val="hybridMultilevel"/>
     <w:tmpl w:val="6396FD8A"/>
@@ -2777,13 +3337,13 @@
     </w:lvl>
   </w:abstractNum>
   <w:num w:numId="1">
-    <w:abstractNumId w:val="6"/>
+    <w:abstractNumId w:val="8"/>
   </w:num>
   <w:num w:numId="2">
-    <w:abstractNumId w:val="8"/>
+    <w:abstractNumId w:val="10"/>
   </w:num>
   <w:num w:numId="3">
-    <w:abstractNumId w:val="4"/>
+    <w:abstractNumId w:val="5"/>
   </w:num>
   <w:num w:numId="4">
     <w:abstractNumId w:val="1"/>
@@ -2795,16 +3355,25 @@
     <w:abstractNumId w:val="0"/>
   </w:num>
   <w:num w:numId="7">
+    <w:abstractNumId w:val="9"/>
+  </w:num>
+  <w:num w:numId="8">
+    <w:abstractNumId w:val="4"/>
+  </w:num>
+  <w:num w:numId="9">
+    <w:abstractNumId w:val="12"/>
+  </w:num>
+  <w:num w:numId="10">
+    <w:abstractNumId w:val="6"/>
+  </w:num>
+  <w:num w:numId="11">
+    <w:abstractNumId w:val="3"/>
+  </w:num>
+  <w:num w:numId="12">
     <w:abstractNumId w:val="7"/>
   </w:num>
-  <w:num w:numId="8">
-    <w:abstractNumId w:val="3"/>
-  </w:num>
-  <w:num w:numId="9">
-    <w:abstractNumId w:val="9"/>
-  </w:num>
-  <w:num w:numId="10">
-    <w:abstractNumId w:val="5"/>
+  <w:num w:numId="13">
+    <w:abstractNumId w:val="11"/>
   </w:num>
 </w:numbering>
 </file>
@@ -3634,7 +4203,7 @@
 </file>
 
 <file path=customXml/itemProps1.xml><?xml version="1.0" encoding="utf-8"?>
-<ds:datastoreItem xmlns:ds="http://schemas.openxmlformats.org/officeDocument/2006/customXml" ds:itemID="{B6AFA578-9533-D94E-AA73-923069F7023A}">
+<ds:datastoreItem xmlns:ds="http://schemas.openxmlformats.org/officeDocument/2006/customXml" ds:itemID="{11544AEE-D738-1148-B2BD-72418C2FCB50}">
   <ds:schemaRefs>
     <ds:schemaRef ds:uri="http://schemas.openxmlformats.org/officeDocument/2006/bibliography"/>
   </ds:schemaRefs>

</xml_diff>